<commit_message>
I don't know why I needed to do this
</commit_message>
<xml_diff>
--- a/CSE316/Project/Update1--microcontrollerproject.docx
+++ b/CSE316/Project/Update1--microcontrollerproject.docx
@@ -6,105 +6,502 @@
       <w:pPr>
         <w:pStyle w:val="Normal"/>
         <w:spacing w:before="0" w:after="0"/>
-        <w:rPr>
-          <w:b/>
-          <w:b/>
-          <w:u w:val="single"/>
-        </w:rPr>
-      </w:pPr>
-      <w:r>
-        <w:rPr>
-          <w:b/>
-          <w:u w:val="single"/>
-        </w:rPr>
-        <w:t>Working Principle of Flex Sensor(Flex Sensor 2.2"):</w:t>
-      </w:r>
-    </w:p>
-    <w:p>
-      <w:pPr>
-        <w:pStyle w:val="Normal"/>
-        <w:spacing w:before="0" w:after="0"/>
-        <w:rPr/>
-      </w:pPr>
-      <w:r>
-        <w:rPr/>
-      </w:r>
-    </w:p>
-    <w:p>
-      <w:pPr>
-        <w:pStyle w:val="Normal"/>
-        <w:spacing w:before="0" w:after="0"/>
-        <w:rPr/>
-      </w:pPr>
-      <w:r>
-        <w:rPr/>
-      </w:r>
-    </w:p>
-    <w:p>
-      <w:pPr>
-        <w:pStyle w:val="Normal"/>
-        <w:spacing w:before="0" w:after="0"/>
-        <w:rPr/>
-      </w:pPr>
-      <w:r>
-        <w:rPr/>
-        <w:t>A FLEX sensor is a transducer (a device that converts variations in a physical quantity, such as pressure or brightness, into an electrical signal, or vice versa) whose resistance is changed if we change its shape.</w:t>
-      </w:r>
-    </w:p>
-    <w:p>
-      <w:pPr>
-        <w:pStyle w:val="Normal"/>
-        <w:spacing w:before="0" w:after="0"/>
-        <w:rPr/>
-      </w:pPr>
-      <w:r>
-        <w:rPr/>
-      </w:r>
-    </w:p>
-    <w:p>
-      <w:pPr>
-        <w:pStyle w:val="Normal"/>
-        <w:spacing w:before="0" w:after="0"/>
-        <w:rPr/>
-      </w:pPr>
-      <w:r>
-        <w:rPr/>
-      </w:r>
-    </w:p>
-    <w:p>
-      <w:pPr>
-        <w:pStyle w:val="Normal"/>
-        <w:spacing w:before="0" w:after="0"/>
-        <w:rPr/>
-      </w:pPr>
-      <w:r>
-        <w:rPr/>
-      </w:r>
-    </w:p>
-    <w:p>
-      <w:pPr>
-        <w:pStyle w:val="Normal"/>
-        <w:spacing w:before="0" w:after="0"/>
-        <w:rPr/>
-      </w:pPr>
-      <w:r>
-        <w:rPr/>
-      </w:r>
-    </w:p>
-    <w:p>
-      <w:pPr>
-        <w:pStyle w:val="Normal"/>
-        <w:spacing w:before="0" w:after="0"/>
         <w:jc w:val="center"/>
+        <w:rPr>
+          <w:b/>
+          <w:b/>
+          <w:bCs/>
+          <w:sz w:val="40"/>
+          <w:szCs w:val="40"/>
+          <w:u w:val="single"/>
+        </w:rPr>
+      </w:pPr>
+      <w:r>
+        <w:rPr>
+          <w:b/>
+          <w:bCs/>
+          <w:sz w:val="40"/>
+          <w:szCs w:val="40"/>
+          <w:u w:val="single"/>
+        </w:rPr>
+        <w:t>Project Name: Space Invaders</w:t>
+      </w:r>
+    </w:p>
+    <w:p>
+      <w:pPr>
+        <w:pStyle w:val="Normal"/>
+        <w:spacing w:before="0" w:after="0"/>
+        <w:jc w:val="center"/>
+        <w:rPr>
+          <w:b w:val="false"/>
+          <w:b w:val="false"/>
+          <w:bCs w:val="false"/>
+          <w:sz w:val="40"/>
+          <w:szCs w:val="40"/>
+          <w:u w:val="none"/>
+        </w:rPr>
+      </w:pPr>
+      <w:r>
+        <w:rPr>
+          <w:b w:val="false"/>
+          <w:bCs w:val="false"/>
+          <w:sz w:val="40"/>
+          <w:szCs w:val="40"/>
+          <w:u w:val="none"/>
+        </w:rPr>
+      </w:r>
+    </w:p>
+    <w:p>
+      <w:pPr>
+        <w:pStyle w:val="Normal"/>
+        <w:spacing w:before="0" w:after="0"/>
+        <w:rPr>
+          <w:b w:val="false"/>
+          <w:b w:val="false"/>
+          <w:bCs w:val="false"/>
+          <w:u w:val="single"/>
+        </w:rPr>
+      </w:pPr>
+      <w:r>
+        <w:rPr>
+          <w:b w:val="false"/>
+          <w:bCs w:val="false"/>
+          <w:sz w:val="28"/>
+          <w:szCs w:val="28"/>
+          <w:u w:val="single"/>
+        </w:rPr>
+        <w:t>Team Members:</w:t>
+      </w:r>
+    </w:p>
+    <w:p>
+      <w:pPr>
+        <w:pStyle w:val="Normal"/>
+        <w:spacing w:before="0" w:after="0"/>
+        <w:rPr>
+          <w:b w:val="false"/>
+          <w:b w:val="false"/>
+          <w:bCs w:val="false"/>
+          <w:sz w:val="26"/>
+          <w:szCs w:val="26"/>
+          <w:u w:val="single"/>
+        </w:rPr>
+      </w:pPr>
+      <w:r>
+        <w:rPr>
+          <w:b w:val="false"/>
+          <w:bCs w:val="false"/>
+          <w:sz w:val="26"/>
+          <w:szCs w:val="26"/>
+          <w:u w:val="single"/>
+        </w:rPr>
+      </w:r>
+    </w:p>
+    <w:p>
+      <w:pPr>
+        <w:pStyle w:val="Normal"/>
+        <w:spacing w:before="0" w:after="0"/>
+        <w:rPr>
+          <w:b w:val="false"/>
+          <w:b w:val="false"/>
+          <w:bCs w:val="false"/>
+          <w:sz w:val="26"/>
+          <w:szCs w:val="26"/>
+          <w:u w:val="none"/>
+        </w:rPr>
+      </w:pPr>
+      <w:r>
+        <w:rPr>
+          <w:b w:val="false"/>
+          <w:bCs w:val="false"/>
+          <w:sz w:val="26"/>
+          <w:szCs w:val="26"/>
+          <w:u w:val="none"/>
+        </w:rPr>
+        <w:t>1. Nurul Muttakin [</w:t>
+      </w:r>
+      <w:r>
+        <w:rPr>
+          <w:b/>
+          <w:bCs/>
+          <w:sz w:val="26"/>
+          <w:szCs w:val="26"/>
+          <w:u w:val="none"/>
+        </w:rPr>
+        <w:t>13050009</w:t>
+      </w:r>
+      <w:r>
+        <w:rPr>
+          <w:b w:val="false"/>
+          <w:bCs w:val="false"/>
+          <w:sz w:val="26"/>
+          <w:szCs w:val="26"/>
+          <w:u w:val="none"/>
+        </w:rPr>
+        <w:t xml:space="preserve">] --- </w:t>
+      </w:r>
+      <w:r>
+        <w:rPr>
+          <w:b/>
+          <w:bCs/>
+          <w:sz w:val="26"/>
+          <w:szCs w:val="26"/>
+          <w:u w:val="none"/>
+        </w:rPr>
+        <w:t>01945546847</w:t>
+      </w:r>
+    </w:p>
+    <w:p>
+      <w:pPr>
+        <w:pStyle w:val="Normal"/>
+        <w:spacing w:before="0" w:after="0"/>
+        <w:rPr>
+          <w:b w:val="false"/>
+          <w:b w:val="false"/>
+          <w:bCs w:val="false"/>
+          <w:sz w:val="26"/>
+          <w:szCs w:val="26"/>
+          <w:u w:val="none"/>
+        </w:rPr>
+      </w:pPr>
+      <w:r>
+        <w:rPr>
+          <w:b w:val="false"/>
+          <w:bCs w:val="false"/>
+          <w:sz w:val="26"/>
+          <w:szCs w:val="26"/>
+          <w:u w:val="none"/>
+        </w:rPr>
+        <w:t>2. S.Mahmudul Hasan (Numan) [</w:t>
+      </w:r>
+      <w:r>
+        <w:rPr>
+          <w:b/>
+          <w:bCs/>
+          <w:sz w:val="26"/>
+          <w:szCs w:val="26"/>
+          <w:u w:val="none"/>
+        </w:rPr>
+        <w:t>1305043</w:t>
+      </w:r>
+      <w:r>
+        <w:rPr>
+          <w:b w:val="false"/>
+          <w:bCs w:val="false"/>
+          <w:sz w:val="26"/>
+          <w:szCs w:val="26"/>
+          <w:u w:val="none"/>
+        </w:rPr>
+        <w:t>] ---</w:t>
+      </w:r>
+      <w:r>
+        <w:rPr>
+          <w:b/>
+          <w:bCs/>
+          <w:sz w:val="26"/>
+          <w:szCs w:val="26"/>
+          <w:u w:val="none"/>
+        </w:rPr>
+        <w:t xml:space="preserve"> 01521200014</w:t>
+      </w:r>
+      <w:r>
+        <w:rPr>
+          <w:b w:val="false"/>
+          <w:bCs w:val="false"/>
+          <w:sz w:val="26"/>
+          <w:szCs w:val="26"/>
+          <w:u w:val="none"/>
+        </w:rPr>
+        <w:t xml:space="preserve">, </w:t>
+      </w:r>
+      <w:r>
+        <w:rPr>
+          <w:b/>
+          <w:bCs/>
+          <w:sz w:val="26"/>
+          <w:szCs w:val="26"/>
+          <w:u w:val="none"/>
+        </w:rPr>
+        <w:t>01531508733</w:t>
+      </w:r>
+    </w:p>
+    <w:p>
+      <w:pPr>
+        <w:pStyle w:val="Normal"/>
+        <w:spacing w:before="0" w:after="0"/>
+        <w:rPr>
+          <w:b/>
+          <w:b/>
+          <w:bCs/>
+        </w:rPr>
+      </w:pPr>
+      <w:r>
+        <w:rPr>
+          <w:b/>
+          <w:bCs/>
+        </w:rPr>
+      </w:r>
+    </w:p>
+    <w:p>
+      <w:pPr>
+        <w:pStyle w:val="Normal"/>
+        <w:spacing w:before="0" w:after="0"/>
+        <w:rPr>
+          <w:sz w:val="26"/>
+          <w:szCs w:val="26"/>
+        </w:rPr>
+      </w:pPr>
+      <w:r>
+        <w:rPr>
+          <w:b w:val="false"/>
+          <w:bCs w:val="false"/>
+          <w:sz w:val="26"/>
+          <w:szCs w:val="26"/>
+          <w:u w:val="single"/>
+        </w:rPr>
+        <w:t>Youtube Link:</w:t>
+      </w:r>
+    </w:p>
+    <w:p>
+      <w:pPr>
+        <w:pStyle w:val="Normal"/>
+        <w:spacing w:before="0" w:after="0"/>
+        <w:rPr/>
+      </w:pPr>
+      <w:hyperlink r:id="rId2">
+        <w:r>
+          <w:rPr>
+            <w:rStyle w:val="InternetLink"/>
+            <w:sz w:val="26"/>
+            <w:szCs w:val="26"/>
+          </w:rPr>
+          <w:t>https://www.youtube.com/watch?v=uVNDAjQfbOU</w:t>
+        </w:r>
+      </w:hyperlink>
+    </w:p>
+    <w:p>
+      <w:pPr>
+        <w:pStyle w:val="Normal"/>
+        <w:spacing w:before="0" w:after="0"/>
+        <w:rPr>
+          <w:rFonts w:ascii="Helvetica;Arial;sans-serif" w:hAnsi="Helvetica;Arial;sans-serif"/>
+          <w:b w:val="false"/>
+          <w:b w:val="false"/>
+          <w:i w:val="false"/>
+          <w:i w:val="false"/>
+          <w:caps w:val="false"/>
+          <w:smallCaps w:val="false"/>
+          <w:color w:val="1D2129"/>
+          <w:spacing w:val="0"/>
+          <w:sz w:val="26"/>
+          <w:szCs w:val="26"/>
+        </w:rPr>
+      </w:pPr>
+      <w:r>
+        <w:rPr>
+          <w:rFonts w:ascii="Helvetica;Arial;sans-serif" w:hAnsi="Helvetica;Arial;sans-serif"/>
+          <w:b w:val="false"/>
+          <w:i w:val="false"/>
+          <w:caps w:val="false"/>
+          <w:smallCaps w:val="false"/>
+          <w:color w:val="1D2129"/>
+          <w:spacing w:val="0"/>
+          <w:sz w:val="26"/>
+          <w:szCs w:val="26"/>
+        </w:rPr>
+      </w:r>
+    </w:p>
+    <w:p>
+      <w:pPr>
+        <w:pStyle w:val="Normal"/>
+        <w:spacing w:before="0" w:after="0"/>
+        <w:rPr>
+          <w:rFonts w:ascii="Arial" w:hAnsi="Arial"/>
+        </w:rPr>
+      </w:pPr>
+      <w:r>
+        <w:rPr>
+          <w:b w:val="false"/>
+          <w:i w:val="false"/>
+          <w:caps w:val="false"/>
+          <w:smallCaps w:val="false"/>
+          <w:color w:val="000000"/>
+          <w:spacing w:val="0"/>
+          <w:sz w:val="28"/>
+          <w:szCs w:val="28"/>
+          <w:u w:val="single"/>
+        </w:rPr>
+        <w:t>Features Implemented:</w:t>
+      </w:r>
+    </w:p>
+    <w:p>
+      <w:pPr>
+        <w:pStyle w:val="Normal"/>
+        <w:spacing w:before="0" w:after="0"/>
+        <w:rPr>
+          <w:rFonts w:ascii="Arial" w:hAnsi="Arial"/>
+        </w:rPr>
+      </w:pPr>
+      <w:r>
+        <w:rPr>
+          <w:sz w:val="26"/>
+          <w:szCs w:val="26"/>
+        </w:rPr>
+        <w:t>1. Basic game animation with Bi-color LED matrix</w:t>
+      </w:r>
+    </w:p>
+    <w:p>
+      <w:pPr>
+        <w:pStyle w:val="Normal"/>
+        <w:spacing w:before="0" w:after="0"/>
+        <w:rPr>
+          <w:rFonts w:ascii="Arial" w:hAnsi="Arial"/>
+        </w:rPr>
+      </w:pPr>
+      <w:r>
+        <w:rPr>
+          <w:sz w:val="26"/>
+          <w:szCs w:val="26"/>
+        </w:rPr>
+        <w:t>2. Player movement using Sonar sensor</w:t>
+      </w:r>
+    </w:p>
+    <w:p>
+      <w:pPr>
+        <w:pStyle w:val="Normal"/>
+        <w:spacing w:before="0" w:after="0"/>
+        <w:rPr/>
+      </w:pPr>
+      <w:r>
+        <w:rPr>
+          <w:sz w:val="26"/>
+          <w:szCs w:val="26"/>
+        </w:rPr>
+        <w:t>3. Shooting bullets using Flex sensor</w:t>
+      </w:r>
+    </w:p>
+    <w:p>
+      <w:pPr>
+        <w:pStyle w:val="Normal"/>
+        <w:spacing w:before="0" w:after="0"/>
+        <w:rPr>
+          <w:rFonts w:ascii="Arial" w:hAnsi="Arial"/>
+          <w:sz w:val="26"/>
+          <w:szCs w:val="26"/>
+        </w:rPr>
+      </w:pPr>
+      <w:r>
+        <w:rPr>
+          <w:sz w:val="26"/>
+          <w:szCs w:val="26"/>
+        </w:rPr>
+      </w:r>
+    </w:p>
+    <w:p>
+      <w:pPr>
+        <w:pStyle w:val="Normal"/>
+        <w:spacing w:before="0" w:after="0"/>
+        <w:rPr/>
+      </w:pPr>
+      <w:r>
+        <w:rPr>
+          <w:i w:val="false"/>
+          <w:iCs w:val="false"/>
+          <w:sz w:val="28"/>
+          <w:szCs w:val="28"/>
+          <w:u w:val="single"/>
+        </w:rPr>
+        <w:t>Basic Description:</w:t>
+      </w:r>
+    </w:p>
+    <w:p>
+      <w:pPr>
+        <w:pStyle w:val="Normal"/>
+        <w:spacing w:before="0" w:after="0"/>
+        <w:rPr/>
+      </w:pPr>
+      <w:r>
+        <w:rPr>
+          <w:i w:val="false"/>
+          <w:iCs w:val="false"/>
+          <w:sz w:val="28"/>
+          <w:szCs w:val="28"/>
+          <w:u w:val="none"/>
+        </w:rPr>
+        <w:t xml:space="preserve">In this game we’ve some enemies and a player. The player shoots eliminate the enemy mother ships. Once both the ships are destroyed the game is over and score is shown. </w:t>
+      </w:r>
+    </w:p>
+    <w:p>
+      <w:pPr>
+        <w:pStyle w:val="Normal"/>
+        <w:spacing w:before="0" w:after="0"/>
+        <w:rPr/>
+      </w:pPr>
+      <w:r>
+        <w:rPr>
+          <w:i w:val="false"/>
+          <w:iCs w:val="false"/>
+          <w:sz w:val="28"/>
+          <w:szCs w:val="28"/>
+          <w:u w:val="none"/>
+        </w:rPr>
+        <w:t xml:space="preserve">There are three types of enemies – Type-A, B and Mother ship. These looks like below--  </w:t>
+      </w:r>
+    </w:p>
+    <w:p>
+      <w:pPr>
+        <w:pStyle w:val="Normal"/>
+        <w:spacing w:before="0" w:after="0"/>
+        <w:rPr>
+          <w:i w:val="false"/>
+          <w:i w:val="false"/>
+          <w:iCs w:val="false"/>
+          <w:sz w:val="28"/>
+          <w:szCs w:val="28"/>
+          <w:u w:val="none"/>
+        </w:rPr>
+      </w:pPr>
+      <w:r>
+        <w:rPr/>
+      </w:r>
+    </w:p>
+    <w:p>
+      <w:pPr>
+        <w:pStyle w:val="Normal"/>
+        <w:spacing w:before="0" w:after="0"/>
+        <w:rPr>
+          <w:i w:val="false"/>
+          <w:i w:val="false"/>
+          <w:iCs w:val="false"/>
+          <w:sz w:val="28"/>
+          <w:szCs w:val="28"/>
+          <w:u w:val="none"/>
+        </w:rPr>
+      </w:pPr>
+      <w:r>
+        <w:rPr/>
+      </w:r>
+    </w:p>
+    <w:p>
+      <w:pPr>
+        <w:pStyle w:val="Normal"/>
+        <w:spacing w:before="0" w:after="0"/>
         <w:rPr/>
       </w:pPr>
       <w:r>
         <w:rPr/>
         <w:drawing>
-          <wp:inline distT="0" distB="0" distL="0" distR="0">
-            <wp:extent cx="1871345" cy="1804035"/>
+          <wp:anchor behindDoc="0" distT="0" distB="0" distL="0" distR="0" simplePos="0" locked="0" layoutInCell="1" allowOverlap="1" relativeHeight="9">
+            <wp:simplePos x="0" y="0"/>
+            <wp:positionH relativeFrom="column">
+              <wp:posOffset>672465</wp:posOffset>
+            </wp:positionH>
+            <wp:positionV relativeFrom="paragraph">
+              <wp:posOffset>77470</wp:posOffset>
+            </wp:positionV>
+            <wp:extent cx="1083310" cy="839470"/>
             <wp:effectExtent l="0" t="0" r="0" b="0"/>
-            <wp:docPr id="1" name="image9.jpg" descr=""/>
+            <wp:wrapSquare wrapText="largest"/>
+            <wp:docPr id="1" name="Image2" descr=""/>
             <wp:cNvGraphicFramePr>
               <a:graphicFrameLocks xmlns:a="http://schemas.openxmlformats.org/drawingml/2006/main" noChangeAspect="1"/>
             </wp:cNvGraphicFramePr>
@@ -112,13 +509,1211 @@
               <a:graphicData uri="http://schemas.openxmlformats.org/drawingml/2006/picture">
                 <pic:pic xmlns:pic="http://schemas.openxmlformats.org/drawingml/2006/picture">
                   <pic:nvPicPr>
-                    <pic:cNvPr id="1" name="image9.jpg" descr=""/>
+                    <pic:cNvPr id="1" name="Image2" descr=""/>
                     <pic:cNvPicPr>
                       <a:picLocks noChangeAspect="1" noChangeArrowheads="1"/>
                     </pic:cNvPicPr>
                   </pic:nvPicPr>
                   <pic:blipFill>
-                    <a:blip r:embed="rId2"/>
+                    <a:blip r:embed="rId3"/>
+                    <a:stretch>
+                      <a:fillRect/>
+                    </a:stretch>
+                  </pic:blipFill>
+                  <pic:spPr bwMode="auto">
+                    <a:xfrm>
+                      <a:off x="0" y="0"/>
+                      <a:ext cx="1083310" cy="839470"/>
+                    </a:xfrm>
+                    <a:prstGeom prst="rect">
+                      <a:avLst/>
+                    </a:prstGeom>
+                  </pic:spPr>
+                </pic:pic>
+              </a:graphicData>
+            </a:graphic>
+          </wp:anchor>
+        </w:drawing>
+        <w:drawing>
+          <wp:anchor behindDoc="0" distT="0" distB="0" distL="0" distR="0" simplePos="0" locked="0" layoutInCell="1" allowOverlap="1" relativeHeight="10">
+            <wp:simplePos x="0" y="0"/>
+            <wp:positionH relativeFrom="column">
+              <wp:posOffset>2315845</wp:posOffset>
+            </wp:positionH>
+            <wp:positionV relativeFrom="paragraph">
+              <wp:posOffset>72390</wp:posOffset>
+            </wp:positionV>
+            <wp:extent cx="1122045" cy="869315"/>
+            <wp:effectExtent l="0" t="0" r="0" b="0"/>
+            <wp:wrapSquare wrapText="largest"/>
+            <wp:docPr id="2" name="Image3" descr=""/>
+            <wp:cNvGraphicFramePr>
+              <a:graphicFrameLocks xmlns:a="http://schemas.openxmlformats.org/drawingml/2006/main" noChangeAspect="1"/>
+            </wp:cNvGraphicFramePr>
+            <a:graphic xmlns:a="http://schemas.openxmlformats.org/drawingml/2006/main">
+              <a:graphicData uri="http://schemas.openxmlformats.org/drawingml/2006/picture">
+                <pic:pic xmlns:pic="http://schemas.openxmlformats.org/drawingml/2006/picture">
+                  <pic:nvPicPr>
+                    <pic:cNvPr id="2" name="Image3" descr=""/>
+                    <pic:cNvPicPr>
+                      <a:picLocks noChangeAspect="1" noChangeArrowheads="1"/>
+                    </pic:cNvPicPr>
+                  </pic:nvPicPr>
+                  <pic:blipFill>
+                    <a:blip r:embed="rId4"/>
+                    <a:stretch>
+                      <a:fillRect/>
+                    </a:stretch>
+                  </pic:blipFill>
+                  <pic:spPr bwMode="auto">
+                    <a:xfrm>
+                      <a:off x="0" y="0"/>
+                      <a:ext cx="1122045" cy="869315"/>
+                    </a:xfrm>
+                    <a:prstGeom prst="rect">
+                      <a:avLst/>
+                    </a:prstGeom>
+                  </pic:spPr>
+                </pic:pic>
+              </a:graphicData>
+            </a:graphic>
+          </wp:anchor>
+        </w:drawing>
+        <w:drawing>
+          <wp:anchor behindDoc="0" distT="0" distB="0" distL="0" distR="0" simplePos="0" locked="0" layoutInCell="1" allowOverlap="1" relativeHeight="11">
+            <wp:simplePos x="0" y="0"/>
+            <wp:positionH relativeFrom="column">
+              <wp:posOffset>4164965</wp:posOffset>
+            </wp:positionH>
+            <wp:positionV relativeFrom="paragraph">
+              <wp:posOffset>75565</wp:posOffset>
+            </wp:positionV>
+            <wp:extent cx="1005205" cy="778510"/>
+            <wp:effectExtent l="0" t="0" r="0" b="0"/>
+            <wp:wrapSquare wrapText="largest"/>
+            <wp:docPr id="3" name="Image4" descr=""/>
+            <wp:cNvGraphicFramePr>
+              <a:graphicFrameLocks xmlns:a="http://schemas.openxmlformats.org/drawingml/2006/main" noChangeAspect="1"/>
+            </wp:cNvGraphicFramePr>
+            <a:graphic xmlns:a="http://schemas.openxmlformats.org/drawingml/2006/main">
+              <a:graphicData uri="http://schemas.openxmlformats.org/drawingml/2006/picture">
+                <pic:pic xmlns:pic="http://schemas.openxmlformats.org/drawingml/2006/picture">
+                  <pic:nvPicPr>
+                    <pic:cNvPr id="3" name="Image4" descr=""/>
+                    <pic:cNvPicPr>
+                      <a:picLocks noChangeAspect="1" noChangeArrowheads="1"/>
+                    </pic:cNvPicPr>
+                  </pic:nvPicPr>
+                  <pic:blipFill>
+                    <a:blip r:embed="rId5"/>
+                    <a:stretch>
+                      <a:fillRect/>
+                    </a:stretch>
+                  </pic:blipFill>
+                  <pic:spPr bwMode="auto">
+                    <a:xfrm>
+                      <a:off x="0" y="0"/>
+                      <a:ext cx="1005205" cy="778510"/>
+                    </a:xfrm>
+                    <a:prstGeom prst="rect">
+                      <a:avLst/>
+                    </a:prstGeom>
+                  </pic:spPr>
+                </pic:pic>
+              </a:graphicData>
+            </a:graphic>
+          </wp:anchor>
+        </w:drawing>
+      </w:r>
+    </w:p>
+    <w:p>
+      <w:pPr>
+        <w:pStyle w:val="Normal"/>
+        <w:spacing w:before="0" w:after="0"/>
+        <w:rPr>
+          <w:b/>
+          <w:b/>
+          <w:u w:val="single"/>
+        </w:rPr>
+      </w:pPr>
+      <w:r>
+        <w:rPr>
+          <w:b/>
+          <w:u w:val="single"/>
+        </w:rPr>
+      </w:r>
+    </w:p>
+    <w:p>
+      <w:pPr>
+        <w:pStyle w:val="Normal"/>
+        <w:spacing w:before="0" w:after="0"/>
+        <w:rPr>
+          <w:b/>
+          <w:b/>
+          <w:u w:val="single"/>
+        </w:rPr>
+      </w:pPr>
+      <w:r>
+        <w:rPr>
+          <w:b/>
+          <w:u w:val="single"/>
+        </w:rPr>
+      </w:r>
+    </w:p>
+    <w:p>
+      <w:pPr>
+        <w:pStyle w:val="Normal"/>
+        <w:spacing w:before="0" w:after="0"/>
+        <w:rPr>
+          <w:b/>
+          <w:b/>
+          <w:u w:val="single"/>
+        </w:rPr>
+      </w:pPr>
+      <w:r>
+        <w:rPr>
+          <w:b/>
+          <w:u w:val="single"/>
+        </w:rPr>
+      </w:r>
+    </w:p>
+    <w:p>
+      <w:pPr>
+        <w:pStyle w:val="Normal"/>
+        <w:spacing w:before="0" w:after="0"/>
+        <w:rPr>
+          <w:b w:val="false"/>
+          <w:b w:val="false"/>
+          <w:bCs w:val="false"/>
+        </w:rPr>
+      </w:pPr>
+      <w:r>
+        <w:rPr>
+          <w:b/>
+          <w:u w:val="none"/>
+        </w:rPr>
+      </w:r>
+    </w:p>
+    <w:p>
+      <w:pPr>
+        <w:pStyle w:val="Normal"/>
+        <w:spacing w:before="0" w:after="0"/>
+        <w:rPr>
+          <w:b/>
+          <w:b/>
+          <w:sz w:val="28"/>
+          <w:szCs w:val="28"/>
+          <w:u w:val="single"/>
+        </w:rPr>
+      </w:pPr>
+      <w:r>
+        <w:rPr>
+          <w:b/>
+          <w:sz w:val="28"/>
+          <w:szCs w:val="28"/>
+          <w:u w:val="single"/>
+        </w:rPr>
+      </w:r>
+    </w:p>
+    <w:p>
+      <w:pPr>
+        <w:pStyle w:val="Normal"/>
+        <w:spacing w:before="0" w:after="0"/>
+        <w:rPr>
+          <w:b w:val="false"/>
+          <w:b w:val="false"/>
+          <w:bCs w:val="false"/>
+          <w:sz w:val="28"/>
+          <w:szCs w:val="28"/>
+          <w:u w:val="none"/>
+        </w:rPr>
+      </w:pPr>
+      <w:r>
+        <w:rPr>
+          <w:b w:val="false"/>
+          <w:bCs w:val="false"/>
+          <w:sz w:val="28"/>
+          <w:szCs w:val="28"/>
+          <w:u w:val="none"/>
+        </w:rPr>
+        <w:tab/>
+        <w:t xml:space="preserve">    fig. Enemy A</w:t>
+        <w:tab/>
+        <w:tab/>
+        <w:t xml:space="preserve">  fig. Enemy B</w:t>
+        <w:tab/>
+        <w:tab/>
+        <w:t xml:space="preserve">  fig. Mother ship</w:t>
+      </w:r>
+    </w:p>
+    <w:p>
+      <w:pPr>
+        <w:pStyle w:val="Normal"/>
+        <w:spacing w:before="0" w:after="0"/>
+        <w:rPr>
+          <w:b w:val="false"/>
+          <w:b w:val="false"/>
+          <w:bCs w:val="false"/>
+          <w:sz w:val="28"/>
+          <w:szCs w:val="28"/>
+          <w:u w:val="none"/>
+        </w:rPr>
+      </w:pPr>
+      <w:r>
+        <w:rPr>
+          <w:b w:val="false"/>
+          <w:bCs w:val="false"/>
+          <w:sz w:val="28"/>
+          <w:szCs w:val="28"/>
+          <w:u w:val="none"/>
+        </w:rPr>
+      </w:r>
+    </w:p>
+    <w:p>
+      <w:pPr>
+        <w:pStyle w:val="Normal"/>
+        <w:spacing w:before="0" w:after="0"/>
+        <w:rPr>
+          <w:b w:val="false"/>
+          <w:b w:val="false"/>
+          <w:bCs w:val="false"/>
+          <w:sz w:val="28"/>
+          <w:szCs w:val="28"/>
+          <w:u w:val="none"/>
+        </w:rPr>
+      </w:pPr>
+      <w:r>
+        <w:rPr>
+          <w:b w:val="false"/>
+          <w:bCs w:val="false"/>
+          <w:sz w:val="28"/>
+          <w:szCs w:val="28"/>
+          <w:u w:val="none"/>
+        </w:rPr>
+        <w:t xml:space="preserve">Now, type A and B enemies comes down from top to bottom while keeping a left-right-left…. Motion. Mother ships stays on the very top of the game board and keeps moving from left-right and right-left. </w:t>
+      </w:r>
+    </w:p>
+    <w:p>
+      <w:pPr>
+        <w:pStyle w:val="Normal"/>
+        <w:spacing w:before="0" w:after="0"/>
+        <w:rPr>
+          <w:b w:val="false"/>
+          <w:b w:val="false"/>
+          <w:bCs w:val="false"/>
+          <w:sz w:val="28"/>
+          <w:szCs w:val="28"/>
+          <w:u w:val="none"/>
+        </w:rPr>
+      </w:pPr>
+      <w:r>
+        <w:rPr>
+          <w:b w:val="false"/>
+          <w:bCs w:val="false"/>
+          <w:sz w:val="28"/>
+          <w:szCs w:val="28"/>
+          <w:u w:val="none"/>
+        </w:rPr>
+      </w:r>
+    </w:p>
+    <w:p>
+      <w:pPr>
+        <w:pStyle w:val="Normal"/>
+        <w:spacing w:before="0" w:after="0"/>
+        <w:rPr>
+          <w:b w:val="false"/>
+          <w:b w:val="false"/>
+          <w:bCs w:val="false"/>
+          <w:sz w:val="28"/>
+          <w:szCs w:val="28"/>
+          <w:u w:val="none"/>
+        </w:rPr>
+      </w:pPr>
+      <w:r>
+        <w:rPr>
+          <w:b w:val="false"/>
+          <w:bCs w:val="false"/>
+          <w:sz w:val="28"/>
+          <w:szCs w:val="28"/>
+          <w:u w:val="none"/>
+        </w:rPr>
+        <w:t>The player needs to kill both the mother ships to win, regardless of killing all other enemies (A &amp; B).</w:t>
+      </w:r>
+    </w:p>
+    <w:p>
+      <w:pPr>
+        <w:pStyle w:val="Normal"/>
+        <w:spacing w:before="0" w:after="0"/>
+        <w:rPr>
+          <w:b/>
+          <w:b/>
+          <w:sz w:val="28"/>
+          <w:szCs w:val="28"/>
+          <w:u w:val="single"/>
+        </w:rPr>
+      </w:pPr>
+      <w:r>
+        <w:rPr>
+          <w:b/>
+          <w:sz w:val="28"/>
+          <w:szCs w:val="28"/>
+          <w:u w:val="single"/>
+        </w:rPr>
+      </w:r>
+    </w:p>
+    <w:p>
+      <w:pPr>
+        <w:pStyle w:val="Normal"/>
+        <w:spacing w:before="0" w:after="0"/>
+        <w:rPr>
+          <w:b/>
+          <w:b/>
+          <w:sz w:val="28"/>
+          <w:szCs w:val="28"/>
+          <w:u w:val="single"/>
+        </w:rPr>
+      </w:pPr>
+      <w:r>
+        <w:rPr>
+          <w:b/>
+          <w:sz w:val="28"/>
+          <w:szCs w:val="28"/>
+          <w:u w:val="single"/>
+        </w:rPr>
+      </w:r>
+    </w:p>
+    <w:p>
+      <w:pPr>
+        <w:pStyle w:val="Normal"/>
+        <w:spacing w:before="0" w:after="0"/>
+        <w:rPr>
+          <w:b/>
+          <w:b/>
+          <w:sz w:val="28"/>
+          <w:szCs w:val="28"/>
+          <w:u w:val="single"/>
+        </w:rPr>
+      </w:pPr>
+      <w:r>
+        <w:rPr>
+          <w:b/>
+          <w:sz w:val="28"/>
+          <w:szCs w:val="28"/>
+          <w:u w:val="single"/>
+        </w:rPr>
+        <w:drawing>
+          <wp:anchor behindDoc="0" distT="0" distB="0" distL="0" distR="0" simplePos="0" locked="0" layoutInCell="1" allowOverlap="1" relativeHeight="12">
+            <wp:simplePos x="0" y="0"/>
+            <wp:positionH relativeFrom="column">
+              <wp:posOffset>951865</wp:posOffset>
+            </wp:positionH>
+            <wp:positionV relativeFrom="paragraph">
+              <wp:posOffset>104775</wp:posOffset>
+            </wp:positionV>
+            <wp:extent cx="1259205" cy="975360"/>
+            <wp:effectExtent l="0" t="0" r="0" b="0"/>
+            <wp:wrapSquare wrapText="largest"/>
+            <wp:docPr id="4" name="Image5" descr=""/>
+            <wp:cNvGraphicFramePr>
+              <a:graphicFrameLocks xmlns:a="http://schemas.openxmlformats.org/drawingml/2006/main" noChangeAspect="1"/>
+            </wp:cNvGraphicFramePr>
+            <a:graphic xmlns:a="http://schemas.openxmlformats.org/drawingml/2006/main">
+              <a:graphicData uri="http://schemas.openxmlformats.org/drawingml/2006/picture">
+                <pic:pic xmlns:pic="http://schemas.openxmlformats.org/drawingml/2006/picture">
+                  <pic:nvPicPr>
+                    <pic:cNvPr id="4" name="Image5" descr=""/>
+                    <pic:cNvPicPr>
+                      <a:picLocks noChangeAspect="1" noChangeArrowheads="1"/>
+                    </pic:cNvPicPr>
+                  </pic:nvPicPr>
+                  <pic:blipFill>
+                    <a:blip r:embed="rId6"/>
+                    <a:stretch>
+                      <a:fillRect/>
+                    </a:stretch>
+                  </pic:blipFill>
+                  <pic:spPr bwMode="auto">
+                    <a:xfrm>
+                      <a:off x="0" y="0"/>
+                      <a:ext cx="1259205" cy="975360"/>
+                    </a:xfrm>
+                    <a:prstGeom prst="rect">
+                      <a:avLst/>
+                    </a:prstGeom>
+                  </pic:spPr>
+                </pic:pic>
+              </a:graphicData>
+            </a:graphic>
+          </wp:anchor>
+        </w:drawing>
+        <w:drawing>
+          <wp:anchor behindDoc="0" distT="0" distB="0" distL="0" distR="0" simplePos="0" locked="0" layoutInCell="1" allowOverlap="1" relativeHeight="13">
+            <wp:simplePos x="0" y="0"/>
+            <wp:positionH relativeFrom="column">
+              <wp:posOffset>3426460</wp:posOffset>
+            </wp:positionH>
+            <wp:positionV relativeFrom="paragraph">
+              <wp:posOffset>50800</wp:posOffset>
+            </wp:positionV>
+            <wp:extent cx="1335405" cy="1034415"/>
+            <wp:effectExtent l="0" t="0" r="0" b="0"/>
+            <wp:wrapSquare wrapText="largest"/>
+            <wp:docPr id="5" name="Image6" descr=""/>
+            <wp:cNvGraphicFramePr>
+              <a:graphicFrameLocks xmlns:a="http://schemas.openxmlformats.org/drawingml/2006/main" noChangeAspect="1"/>
+            </wp:cNvGraphicFramePr>
+            <a:graphic xmlns:a="http://schemas.openxmlformats.org/drawingml/2006/main">
+              <a:graphicData uri="http://schemas.openxmlformats.org/drawingml/2006/picture">
+                <pic:pic xmlns:pic="http://schemas.openxmlformats.org/drawingml/2006/picture">
+                  <pic:nvPicPr>
+                    <pic:cNvPr id="5" name="Image6" descr=""/>
+                    <pic:cNvPicPr>
+                      <a:picLocks noChangeAspect="1" noChangeArrowheads="1"/>
+                    </pic:cNvPicPr>
+                  </pic:nvPicPr>
+                  <pic:blipFill>
+                    <a:blip r:embed="rId7"/>
+                    <a:stretch>
+                      <a:fillRect/>
+                    </a:stretch>
+                  </pic:blipFill>
+                  <pic:spPr bwMode="auto">
+                    <a:xfrm>
+                      <a:off x="0" y="0"/>
+                      <a:ext cx="1335405" cy="1034415"/>
+                    </a:xfrm>
+                    <a:prstGeom prst="rect">
+                      <a:avLst/>
+                    </a:prstGeom>
+                  </pic:spPr>
+                </pic:pic>
+              </a:graphicData>
+            </a:graphic>
+          </wp:anchor>
+        </w:drawing>
+      </w:r>
+    </w:p>
+    <w:p>
+      <w:pPr>
+        <w:pStyle w:val="Normal"/>
+        <w:spacing w:before="0" w:after="0"/>
+        <w:rPr>
+          <w:b/>
+          <w:b/>
+          <w:sz w:val="28"/>
+          <w:szCs w:val="28"/>
+          <w:u w:val="single"/>
+        </w:rPr>
+      </w:pPr>
+      <w:r>
+        <w:rPr>
+          <w:b/>
+          <w:sz w:val="28"/>
+          <w:szCs w:val="28"/>
+          <w:u w:val="single"/>
+        </w:rPr>
+      </w:r>
+    </w:p>
+    <w:p>
+      <w:pPr>
+        <w:pStyle w:val="Normal"/>
+        <w:spacing w:before="0" w:after="0"/>
+        <w:rPr>
+          <w:b/>
+          <w:b/>
+          <w:sz w:val="28"/>
+          <w:szCs w:val="28"/>
+          <w:u w:val="single"/>
+        </w:rPr>
+      </w:pPr>
+      <w:r>
+        <w:rPr>
+          <w:b/>
+          <w:sz w:val="28"/>
+          <w:szCs w:val="28"/>
+          <w:u w:val="single"/>
+        </w:rPr>
+      </w:r>
+    </w:p>
+    <w:p>
+      <w:pPr>
+        <w:pStyle w:val="Normal"/>
+        <w:spacing w:before="0" w:after="0"/>
+        <w:rPr>
+          <w:b/>
+          <w:b/>
+          <w:sz w:val="28"/>
+          <w:szCs w:val="28"/>
+          <w:u w:val="single"/>
+        </w:rPr>
+      </w:pPr>
+      <w:r>
+        <w:rPr>
+          <w:b/>
+          <w:sz w:val="28"/>
+          <w:szCs w:val="28"/>
+          <w:u w:val="single"/>
+        </w:rPr>
+      </w:r>
+    </w:p>
+    <w:p>
+      <w:pPr>
+        <w:pStyle w:val="Normal"/>
+        <w:spacing w:before="0" w:after="0"/>
+        <w:rPr>
+          <w:b/>
+          <w:b/>
+          <w:sz w:val="28"/>
+          <w:szCs w:val="28"/>
+          <w:u w:val="single"/>
+        </w:rPr>
+      </w:pPr>
+      <w:r>
+        <w:rPr>
+          <w:b/>
+          <w:sz w:val="28"/>
+          <w:szCs w:val="28"/>
+          <w:u w:val="single"/>
+        </w:rPr>
+      </w:r>
+    </w:p>
+    <w:p>
+      <w:pPr>
+        <w:pStyle w:val="Normal"/>
+        <w:spacing w:before="0" w:after="0"/>
+        <w:rPr>
+          <w:b/>
+          <w:b/>
+          <w:sz w:val="28"/>
+          <w:szCs w:val="28"/>
+          <w:u w:val="single"/>
+        </w:rPr>
+      </w:pPr>
+      <w:r>
+        <w:rPr>
+          <w:b/>
+          <w:sz w:val="28"/>
+          <w:szCs w:val="28"/>
+          <w:u w:val="single"/>
+        </w:rPr>
+      </w:r>
+    </w:p>
+    <w:p>
+      <w:pPr>
+        <w:pStyle w:val="Normal"/>
+        <w:spacing w:before="0" w:after="0"/>
+        <w:rPr>
+          <w:b w:val="false"/>
+          <w:b w:val="false"/>
+          <w:sz w:val="28"/>
+          <w:szCs w:val="28"/>
+          <w:u w:val="none"/>
+        </w:rPr>
+      </w:pPr>
+      <w:r>
+        <w:rPr>
+          <w:b w:val="false"/>
+          <w:bCs w:val="false"/>
+          <w:sz w:val="28"/>
+          <w:szCs w:val="28"/>
+          <w:u w:val="none"/>
+        </w:rPr>
+        <w:tab/>
+        <w:tab/>
+        <w:tab/>
+      </w:r>
+      <w:r>
+        <w:rPr>
+          <w:b w:val="false"/>
+          <w:bCs w:val="false"/>
+          <w:sz w:val="28"/>
+          <w:szCs w:val="28"/>
+          <w:u w:val="none"/>
+        </w:rPr>
+        <w:t>fig. Player</w:t>
+        <w:tab/>
+        <w:tab/>
+        <w:tab/>
+        <w:tab/>
+        <w:t>fig. Bullet</w:t>
+      </w:r>
+    </w:p>
+    <w:p>
+      <w:pPr>
+        <w:pStyle w:val="Normal"/>
+        <w:spacing w:before="0" w:after="0"/>
+        <w:rPr>
+          <w:bCs w:val="false"/>
+        </w:rPr>
+      </w:pPr>
+      <w:r>
+        <w:rPr>
+          <w:b w:val="false"/>
+          <w:sz w:val="28"/>
+          <w:szCs w:val="28"/>
+          <w:u w:val="none"/>
+        </w:rPr>
+      </w:r>
+    </w:p>
+    <w:p>
+      <w:pPr>
+        <w:pStyle w:val="Normal"/>
+        <w:spacing w:before="0" w:after="0"/>
+        <w:rPr>
+          <w:b w:val="false"/>
+          <w:b w:val="false"/>
+          <w:u w:val="none"/>
+        </w:rPr>
+      </w:pPr>
+      <w:r>
+        <w:rPr>
+          <w:b w:val="false"/>
+          <w:bCs w:val="false"/>
+          <w:sz w:val="28"/>
+          <w:szCs w:val="28"/>
+          <w:u w:val="none"/>
+        </w:rPr>
+        <w:t>When the game is finished (either the player dies when the enemies collide with it, or the player kills both the mother ships), score is shown based on the number of kills.</w:t>
+      </w:r>
+    </w:p>
+    <w:p>
+      <w:pPr>
+        <w:pStyle w:val="Normal"/>
+        <w:spacing w:before="0" w:after="0"/>
+        <w:rPr>
+          <w:bCs w:val="false"/>
+          <w:sz w:val="28"/>
+          <w:szCs w:val="28"/>
+        </w:rPr>
+      </w:pPr>
+      <w:r>
+        <w:rPr>
+          <w:b w:val="false"/>
+          <w:u w:val="none"/>
+        </w:rPr>
+      </w:r>
+    </w:p>
+    <w:p>
+      <w:pPr>
+        <w:pStyle w:val="Normal"/>
+        <w:spacing w:before="0" w:after="0"/>
+        <w:rPr>
+          <w:rFonts w:ascii="Arial" w:hAnsi="Arial"/>
+          <w:b w:val="false"/>
+          <w:b w:val="false"/>
+          <w:i w:val="false"/>
+          <w:caps w:val="false"/>
+          <w:smallCaps w:val="false"/>
+          <w:color w:val="1D2129"/>
+          <w:spacing w:val="0"/>
+          <w:sz w:val="21"/>
+          <w:u w:val="single"/>
+        </w:rPr>
+      </w:pPr>
+      <w:r>
+        <w:rPr>
+          <w:rFonts w:ascii="Arial" w:hAnsi="Arial"/>
+          <w:b w:val="false"/>
+          <w:bCs w:val="false"/>
+          <w:i w:val="false"/>
+          <w:caps w:val="false"/>
+          <w:smallCaps w:val="false"/>
+          <w:color w:val="1D2129"/>
+          <w:spacing w:val="0"/>
+          <w:sz w:val="28"/>
+          <w:szCs w:val="28"/>
+          <w:u w:val="single"/>
+        </w:rPr>
+        <w:t>Basic Working Principle:</w:t>
+      </w:r>
+    </w:p>
+    <w:p>
+      <w:pPr>
+        <w:pStyle w:val="Normal"/>
+        <w:spacing w:before="0" w:after="0"/>
+        <w:rPr>
+          <w:bCs w:val="false"/>
+          <w:sz w:val="28"/>
+          <w:szCs w:val="28"/>
+          <w:u w:val="none"/>
+        </w:rPr>
+      </w:pPr>
+      <w:r>
+        <w:rPr>
+          <w:rFonts w:ascii="Arial" w:hAnsi="Arial"/>
+          <w:b w:val="false"/>
+          <w:i w:val="false"/>
+          <w:caps w:val="false"/>
+          <w:smallCaps w:val="false"/>
+          <w:color w:val="1D2129"/>
+          <w:spacing w:val="0"/>
+          <w:sz w:val="21"/>
+          <w:u w:val="single"/>
+        </w:rPr>
+      </w:r>
+    </w:p>
+    <w:p>
+      <w:pPr>
+        <w:pStyle w:val="Normal"/>
+        <w:spacing w:before="0" w:after="0"/>
+        <w:rPr>
+          <w:rFonts w:ascii="Arial" w:hAnsi="Arial"/>
+          <w:b w:val="false"/>
+          <w:b w:val="false"/>
+          <w:i w:val="false"/>
+          <w:caps w:val="false"/>
+          <w:smallCaps w:val="false"/>
+          <w:color w:val="1D2129"/>
+          <w:spacing w:val="0"/>
+          <w:sz w:val="21"/>
+          <w:u w:val="single"/>
+        </w:rPr>
+      </w:pPr>
+      <w:r>
+        <w:rPr>
+          <w:rFonts w:ascii="Arial" w:hAnsi="Arial"/>
+          <w:b/>
+          <w:bCs/>
+          <w:i w:val="false"/>
+          <w:caps w:val="false"/>
+          <w:smallCaps w:val="false"/>
+          <w:color w:val="1D2129"/>
+          <w:spacing w:val="0"/>
+          <w:sz w:val="28"/>
+          <w:szCs w:val="28"/>
+          <w:u w:val="none"/>
+        </w:rPr>
+        <w:t>Block diagram</w:t>
+      </w:r>
+      <w:r>
+        <w:rPr>
+          <w:rFonts w:ascii="Arial" w:hAnsi="Arial"/>
+          <w:b w:val="false"/>
+          <w:bCs w:val="false"/>
+          <w:i w:val="false"/>
+          <w:caps w:val="false"/>
+          <w:smallCaps w:val="false"/>
+          <w:color w:val="1D2129"/>
+          <w:spacing w:val="0"/>
+          <w:sz w:val="28"/>
+          <w:szCs w:val="28"/>
+          <w:u w:val="none"/>
+        </w:rPr>
+        <w:t xml:space="preserve">, </w:t>
+      </w:r>
+      <w:r>
+        <w:rPr>
+          <w:rFonts w:ascii="Arial" w:hAnsi="Arial"/>
+          <w:b/>
+          <w:bCs/>
+          <w:i w:val="false"/>
+          <w:caps w:val="false"/>
+          <w:smallCaps w:val="false"/>
+          <w:color w:val="1D2129"/>
+          <w:spacing w:val="0"/>
+          <w:sz w:val="28"/>
+          <w:szCs w:val="28"/>
+          <w:u w:val="none"/>
+        </w:rPr>
+        <w:t>Circuit diagram</w:t>
+      </w:r>
+      <w:r>
+        <w:rPr>
+          <w:rFonts w:ascii="Arial" w:hAnsi="Arial"/>
+          <w:b w:val="false"/>
+          <w:bCs w:val="false"/>
+          <w:i w:val="false"/>
+          <w:caps w:val="false"/>
+          <w:smallCaps w:val="false"/>
+          <w:color w:val="1D2129"/>
+          <w:spacing w:val="0"/>
+          <w:sz w:val="28"/>
+          <w:szCs w:val="28"/>
+          <w:u w:val="none"/>
+        </w:rPr>
+        <w:t xml:space="preserve"> and </w:t>
+      </w:r>
+      <w:r>
+        <w:rPr>
+          <w:rFonts w:ascii="Arial" w:hAnsi="Arial"/>
+          <w:b/>
+          <w:bCs/>
+          <w:i w:val="false"/>
+          <w:caps w:val="false"/>
+          <w:smallCaps w:val="false"/>
+          <w:color w:val="1D2129"/>
+          <w:spacing w:val="0"/>
+          <w:sz w:val="28"/>
+          <w:szCs w:val="28"/>
+          <w:u w:val="none"/>
+        </w:rPr>
+        <w:t>F</w:t>
+      </w:r>
+      <w:r>
+        <w:rPr>
+          <w:rFonts w:ascii="Arial" w:hAnsi="Arial"/>
+          <w:b/>
+          <w:bCs/>
+          <w:i w:val="false"/>
+          <w:caps w:val="false"/>
+          <w:smallCaps w:val="false"/>
+          <w:color w:val="1D2129"/>
+          <w:spacing w:val="0"/>
+          <w:sz w:val="28"/>
+          <w:szCs w:val="28"/>
+          <w:u w:val="none"/>
+        </w:rPr>
+        <w:t>low chart</w:t>
+      </w:r>
+      <w:r>
+        <w:rPr>
+          <w:rFonts w:ascii="Arial" w:hAnsi="Arial"/>
+          <w:b w:val="false"/>
+          <w:bCs w:val="false"/>
+          <w:i w:val="false"/>
+          <w:caps w:val="false"/>
+          <w:smallCaps w:val="false"/>
+          <w:color w:val="1D2129"/>
+          <w:spacing w:val="0"/>
+          <w:sz w:val="28"/>
+          <w:szCs w:val="28"/>
+          <w:u w:val="none"/>
+        </w:rPr>
+        <w:t xml:space="preserve"> </w:t>
+      </w:r>
+      <w:r>
+        <w:rPr>
+          <w:rFonts w:ascii="Arial" w:hAnsi="Arial"/>
+          <w:b w:val="false"/>
+          <w:bCs w:val="false"/>
+          <w:i w:val="false"/>
+          <w:caps w:val="false"/>
+          <w:smallCaps w:val="false"/>
+          <w:color w:val="1D2129"/>
+          <w:spacing w:val="0"/>
+          <w:sz w:val="28"/>
+          <w:szCs w:val="28"/>
+          <w:u w:val="none"/>
+        </w:rPr>
+        <w:t>are</w:t>
+      </w:r>
+      <w:r>
+        <w:rPr>
+          <w:rFonts w:ascii="Arial" w:hAnsi="Arial"/>
+          <w:b w:val="false"/>
+          <w:bCs w:val="false"/>
+          <w:i w:val="false"/>
+          <w:caps w:val="false"/>
+          <w:smallCaps w:val="false"/>
+          <w:color w:val="1D2129"/>
+          <w:spacing w:val="0"/>
+          <w:sz w:val="28"/>
+          <w:szCs w:val="28"/>
+          <w:u w:val="none"/>
+        </w:rPr>
+        <w:t xml:space="preserve"> </w:t>
+      </w:r>
+      <w:r>
+        <w:rPr>
+          <w:rFonts w:ascii="Arial" w:hAnsi="Arial"/>
+          <w:b/>
+          <w:bCs/>
+          <w:i w:val="false"/>
+          <w:caps w:val="false"/>
+          <w:smallCaps w:val="false"/>
+          <w:color w:val="1D2129"/>
+          <w:spacing w:val="0"/>
+          <w:sz w:val="28"/>
+          <w:szCs w:val="28"/>
+          <w:u w:val="none"/>
+        </w:rPr>
+        <w:t>added in separate files inside the zip folder</w:t>
+      </w:r>
+      <w:r>
+        <w:rPr>
+          <w:rFonts w:ascii="Arial" w:hAnsi="Arial"/>
+          <w:b w:val="false"/>
+          <w:bCs w:val="false"/>
+          <w:i w:val="false"/>
+          <w:caps w:val="false"/>
+          <w:smallCaps w:val="false"/>
+          <w:color w:val="1D2129"/>
+          <w:spacing w:val="0"/>
+          <w:sz w:val="28"/>
+          <w:szCs w:val="28"/>
+          <w:u w:val="none"/>
+        </w:rPr>
+        <w:t xml:space="preserve"> submitted.</w:t>
+      </w:r>
+    </w:p>
+    <w:p>
+      <w:pPr>
+        <w:pStyle w:val="Normal"/>
+        <w:spacing w:before="0" w:after="0"/>
+        <w:rPr>
+          <w:b/>
+          <w:b/>
+          <w:u w:val="single"/>
+        </w:rPr>
+      </w:pPr>
+      <w:r>
+        <w:rPr>
+          <w:b/>
+          <w:u w:val="single"/>
+        </w:rPr>
+      </w:r>
+    </w:p>
+    <w:p>
+      <w:pPr>
+        <w:pStyle w:val="Normal"/>
+        <w:spacing w:before="0" w:after="0"/>
+        <w:rPr>
+          <w:b/>
+          <w:b/>
+          <w:u w:val="single"/>
+        </w:rPr>
+      </w:pPr>
+      <w:r>
+        <w:rPr>
+          <w:b/>
+          <w:u w:val="single"/>
+        </w:rPr>
+      </w:r>
+    </w:p>
+    <w:p>
+      <w:pPr>
+        <w:pStyle w:val="Normal"/>
+        <w:spacing w:before="0" w:after="0"/>
+        <w:rPr>
+          <w:b/>
+          <w:b/>
+          <w:u w:val="single"/>
+        </w:rPr>
+      </w:pPr>
+      <w:r>
+        <w:rPr/>
+      </w:r>
+    </w:p>
+    <w:p>
+      <w:pPr>
+        <w:pStyle w:val="Normal"/>
+        <w:spacing w:before="0" w:after="0"/>
+        <w:rPr>
+          <w:b/>
+          <w:b/>
+          <w:u w:val="single"/>
+        </w:rPr>
+      </w:pPr>
+      <w:r>
+        <w:rPr/>
+      </w:r>
+    </w:p>
+    <w:p>
+      <w:pPr>
+        <w:pStyle w:val="Normal"/>
+        <w:spacing w:before="0" w:after="0"/>
+        <w:rPr>
+          <w:b/>
+          <w:b/>
+          <w:u w:val="single"/>
+        </w:rPr>
+      </w:pPr>
+      <w:r>
+        <w:rPr/>
+      </w:r>
+    </w:p>
+    <w:p>
+      <w:pPr>
+        <w:pStyle w:val="Normal"/>
+        <w:spacing w:before="0" w:after="0"/>
+        <w:rPr>
+          <w:b/>
+          <w:b/>
+          <w:u w:val="single"/>
+        </w:rPr>
+      </w:pPr>
+      <w:r>
+        <w:rPr/>
+      </w:r>
+    </w:p>
+    <w:p>
+      <w:pPr>
+        <w:pStyle w:val="Normal"/>
+        <w:spacing w:before="0" w:after="0"/>
+        <w:rPr>
+          <w:b w:val="false"/>
+          <w:b w:val="false"/>
+          <w:bCs w:val="false"/>
+          <w:i w:val="false"/>
+          <w:i w:val="false"/>
+          <w:iCs w:val="false"/>
+          <w:sz w:val="28"/>
+          <w:szCs w:val="28"/>
+          <w:u w:val="single"/>
+        </w:rPr>
+      </w:pPr>
+      <w:r>
+        <w:rPr>
+          <w:b w:val="false"/>
+          <w:bCs w:val="false"/>
+          <w:i w:val="false"/>
+          <w:iCs w:val="false"/>
+          <w:sz w:val="28"/>
+          <w:szCs w:val="28"/>
+          <w:u w:val="single"/>
+        </w:rPr>
+        <w:t>Interfacing Sonar and Flex sensors:</w:t>
+      </w:r>
+    </w:p>
+    <w:p>
+      <w:pPr>
+        <w:pStyle w:val="Normal"/>
+        <w:spacing w:before="0" w:after="0"/>
+        <w:rPr>
+          <w:b/>
+          <w:b/>
+          <w:u w:val="single"/>
+        </w:rPr>
+      </w:pPr>
+      <w:r>
+        <w:rPr/>
+      </w:r>
+    </w:p>
+    <w:p>
+      <w:pPr>
+        <w:pStyle w:val="Normal"/>
+        <w:spacing w:before="0" w:after="0"/>
+        <w:rPr>
+          <w:b/>
+          <w:b/>
+          <w:u w:val="single"/>
+        </w:rPr>
+      </w:pPr>
+      <w:r>
+        <w:rPr/>
+      </w:r>
+    </w:p>
+    <w:p>
+      <w:pPr>
+        <w:pStyle w:val="Normal"/>
+        <w:spacing w:before="0" w:after="0"/>
+        <w:rPr>
+          <w:b/>
+          <w:b/>
+          <w:u w:val="single"/>
+        </w:rPr>
+      </w:pPr>
+      <w:r>
+        <w:rPr/>
+      </w:r>
+    </w:p>
+    <w:p>
+      <w:pPr>
+        <w:pStyle w:val="Normal"/>
+        <w:spacing w:before="0" w:after="0"/>
+        <w:rPr>
+          <w:b/>
+          <w:b/>
+          <w:u w:val="single"/>
+        </w:rPr>
+      </w:pPr>
+      <w:r>
+        <w:rPr/>
+      </w:r>
+    </w:p>
+    <w:p>
+      <w:pPr>
+        <w:pStyle w:val="Normal"/>
+        <w:spacing w:before="0" w:after="0"/>
+        <w:rPr/>
+      </w:pPr>
+      <w:r>
+        <w:rPr>
+          <w:b/>
+          <w:u w:val="single"/>
+        </w:rPr>
+        <w:t>Working Principle of Flex Sensor(Flex Sensor 2.2"):</w:t>
+      </w:r>
+    </w:p>
+    <w:p>
+      <w:pPr>
+        <w:pStyle w:val="Normal"/>
+        <w:spacing w:before="0" w:after="0"/>
+        <w:rPr/>
+      </w:pPr>
+      <w:r>
+        <w:rPr/>
+        <w:t>A FLEX sensor is a transducer (a device that converts variations in a physical quantity, such as pressure or brightness, into an electrical signal, or vice versa) whose resistance is changed if we change its shape.</w:t>
+      </w:r>
+    </w:p>
+    <w:p>
+      <w:pPr>
+        <w:pStyle w:val="Normal"/>
+        <w:spacing w:before="0" w:after="0"/>
+        <w:rPr/>
+      </w:pPr>
+      <w:r>
+        <w:rPr/>
+      </w:r>
+    </w:p>
+    <w:p>
+      <w:pPr>
+        <w:pStyle w:val="Normal"/>
+        <w:spacing w:before="0" w:after="0"/>
+        <w:rPr/>
+      </w:pPr>
+      <w:r>
+        <w:rPr/>
+      </w:r>
+    </w:p>
+    <w:p>
+      <w:pPr>
+        <w:pStyle w:val="Normal"/>
+        <w:spacing w:before="0" w:after="0"/>
+        <w:rPr/>
+      </w:pPr>
+      <w:r>
+        <w:rPr/>
+      </w:r>
+    </w:p>
+    <w:p>
+      <w:pPr>
+        <w:pStyle w:val="Normal"/>
+        <w:spacing w:before="0" w:after="0"/>
+        <w:rPr/>
+      </w:pPr>
+      <w:r>
+        <w:rPr/>
+      </w:r>
+    </w:p>
+    <w:p>
+      <w:pPr>
+        <w:pStyle w:val="Normal"/>
+        <w:spacing w:before="0" w:after="0"/>
+        <w:jc w:val="center"/>
+        <w:rPr/>
+      </w:pPr>
+      <w:r>
+        <w:rPr/>
+        <w:drawing>
+          <wp:inline distT="0" distB="0" distL="0" distR="0">
+            <wp:extent cx="1871345" cy="1804035"/>
+            <wp:effectExtent l="0" t="0" r="0" b="0"/>
+            <wp:docPr id="6" name="image9.jpg" descr=""/>
+            <wp:cNvGraphicFramePr>
+              <a:graphicFrameLocks xmlns:a="http://schemas.openxmlformats.org/drawingml/2006/main" noChangeAspect="1"/>
+            </wp:cNvGraphicFramePr>
+            <a:graphic xmlns:a="http://schemas.openxmlformats.org/drawingml/2006/main">
+              <a:graphicData uri="http://schemas.openxmlformats.org/drawingml/2006/picture">
+                <pic:pic xmlns:pic="http://schemas.openxmlformats.org/drawingml/2006/picture">
+                  <pic:nvPicPr>
+                    <pic:cNvPr id="6" name="image9.jpg" descr=""/>
+                    <pic:cNvPicPr>
+                      <a:picLocks noChangeAspect="1" noChangeArrowheads="1"/>
+                    </pic:cNvPicPr>
+                  </pic:nvPicPr>
+                  <pic:blipFill>
+                    <a:blip r:embed="rId8"/>
                     <a:stretch>
                       <a:fillRect/>
                     </a:stretch>
@@ -150,65 +1745,13 @@
         <w:rPr/>
         <w:t>Fig. Flex Sensor</w:t>
       </w:r>
-    </w:p>
-    <w:p>
-      <w:pPr>
-        <w:pStyle w:val="Normal"/>
-        <w:spacing w:before="0" w:after="0"/>
-        <w:jc w:val="center"/>
-        <w:rPr/>
-      </w:pPr>
-      <w:r>
-        <w:rPr/>
-      </w:r>
-    </w:p>
-    <w:p>
-      <w:pPr>
-        <w:pStyle w:val="Normal"/>
-        <w:spacing w:before="0" w:after="0"/>
-        <w:jc w:val="center"/>
-        <w:rPr/>
-      </w:pPr>
-      <w:r>
-        <w:rPr/>
-      </w:r>
-    </w:p>
-    <w:p>
-      <w:pPr>
-        <w:pStyle w:val="Normal"/>
-        <w:spacing w:before="0" w:after="0"/>
-        <w:jc w:val="center"/>
-        <w:rPr/>
-      </w:pPr>
-      <w:r>
-        <w:rPr/>
-      </w:r>
-    </w:p>
-    <w:p>
-      <w:pPr>
-        <w:pStyle w:val="Normal"/>
-        <w:spacing w:before="0" w:after="0"/>
-        <w:jc w:val="left"/>
-        <w:rPr/>
-      </w:pPr>
-      <w:r>
-        <w:rPr/>
-      </w:r>
-    </w:p>
-    <w:p>
-      <w:pPr>
-        <w:pStyle w:val="Normal"/>
-        <w:spacing w:before="0" w:after="0"/>
-        <w:jc w:val="center"/>
-        <w:rPr/>
-      </w:pPr>
       <w:r>
         <w:rPr/>
         <w:drawing>
           <wp:inline distT="0" distB="0" distL="0" distR="0">
             <wp:extent cx="5362575" cy="1981200"/>
             <wp:effectExtent l="0" t="0" r="0" b="0"/>
-            <wp:docPr id="2" name="image7.gif" descr=""/>
+            <wp:docPr id="7" name="image7.gif" descr=""/>
             <wp:cNvGraphicFramePr>
               <a:graphicFrameLocks xmlns:a="http://schemas.openxmlformats.org/drawingml/2006/main" noChangeAspect="1"/>
             </wp:cNvGraphicFramePr>
@@ -216,13 +1759,13 @@
               <a:graphicData uri="http://schemas.openxmlformats.org/drawingml/2006/picture">
                 <pic:pic xmlns:pic="http://schemas.openxmlformats.org/drawingml/2006/picture">
                   <pic:nvPicPr>
-                    <pic:cNvPr id="2" name="image7.gif" descr=""/>
+                    <pic:cNvPr id="7" name="image7.gif" descr=""/>
                     <pic:cNvPicPr>
                       <a:picLocks noChangeAspect="1" noChangeArrowheads="1"/>
                     </pic:cNvPicPr>
                   </pic:nvPicPr>
                   <pic:blipFill>
-                    <a:blip r:embed="rId3"/>
+                    <a:blip r:embed="rId9"/>
                     <a:stretch>
                       <a:fillRect/>
                     </a:stretch>
@@ -273,16 +1816,6 @@
       </w:pPr>
       <w:r>
         <w:rPr/>
-      </w:r>
-    </w:p>
-    <w:p>
-      <w:pPr>
-        <w:pStyle w:val="Normal"/>
-        <w:spacing w:before="0" w:after="0"/>
-        <w:rPr/>
-      </w:pPr>
-      <w:r>
-        <w:rPr/>
         <w:t xml:space="preserve">This sensor can sense the changes in linearity. So, when we bend this sensor, it’s resistance increases. </w:t>
       </w:r>
     </w:p>
@@ -310,7 +1843,7 @@
           <wp:inline distT="0" distB="0" distL="0" distR="0">
             <wp:extent cx="3257550" cy="2867025"/>
             <wp:effectExtent l="0" t="0" r="0" b="0"/>
-            <wp:docPr id="3" name="image19.gif" descr=""/>
+            <wp:docPr id="8" name="image19.gif" descr=""/>
             <wp:cNvGraphicFramePr>
               <a:graphicFrameLocks xmlns:a="http://schemas.openxmlformats.org/drawingml/2006/main" noChangeAspect="1"/>
             </wp:cNvGraphicFramePr>
@@ -318,13 +1851,13 @@
               <a:graphicData uri="http://schemas.openxmlformats.org/drawingml/2006/picture">
                 <pic:pic xmlns:pic="http://schemas.openxmlformats.org/drawingml/2006/picture">
                   <pic:nvPicPr>
-                    <pic:cNvPr id="3" name="image19.gif" descr=""/>
+                    <pic:cNvPr id="8" name="image19.gif" descr=""/>
                     <pic:cNvPicPr>
                       <a:picLocks noChangeAspect="1" noChangeArrowheads="1"/>
                     </pic:cNvPicPr>
                   </pic:nvPicPr>
                   <pic:blipFill>
-                    <a:blip r:embed="rId4"/>
+                    <a:blip r:embed="rId10"/>
                     <a:stretch>
                       <a:fillRect/>
                     </a:stretch>
@@ -447,28 +1980,7 @@
       </w:r>
       <w:r>
         <w:rPr/>
-        <w:t>) to get the original voltage.</w:t>
-      </w:r>
-    </w:p>
-    <w:p>
-      <w:pPr>
-        <w:pStyle w:val="Normal"/>
-        <w:spacing w:before="0" w:after="0"/>
-        <w:rPr/>
-      </w:pPr>
-      <w:r>
-        <w:rPr/>
-      </w:r>
-    </w:p>
-    <w:p>
-      <w:pPr>
-        <w:pStyle w:val="Normal"/>
-        <w:spacing w:before="0" w:after="0"/>
-        <w:rPr/>
-      </w:pPr>
-      <w:r>
-        <w:rPr/>
-        <w:t>In ADC, we’ll use the mode where AVCC = 5V is used as reference voltage, and so, we’ll need to adjust the whole voltage divider circuit in a way so that, we never need to measure more than 5V (i.e. configure the divider circuit, so that, V</w:t>
+        <w:t>) to get the original voltage.In ADC, we’ll use the mode where AVCC = 5V is used as reference voltage, and so, we’ll need to adjust the whole voltage divider circuit in a way so that, we never need to measure more than 5V (i.e. configure the divider circuit, so that, V</w:t>
       </w:r>
       <w:r>
         <w:rPr>
@@ -525,7 +2037,7 @@
           <wp:inline distT="0" distB="0" distL="0" distR="0">
             <wp:extent cx="5943600" cy="990600"/>
             <wp:effectExtent l="0" t="0" r="0" b="0"/>
-            <wp:docPr id="4" name="image22.png" descr=""/>
+            <wp:docPr id="9" name="image22.png" descr=""/>
             <wp:cNvGraphicFramePr>
               <a:graphicFrameLocks xmlns:a="http://schemas.openxmlformats.org/drawingml/2006/main" noChangeAspect="1"/>
             </wp:cNvGraphicFramePr>
@@ -533,13 +2045,13 @@
               <a:graphicData uri="http://schemas.openxmlformats.org/drawingml/2006/picture">
                 <pic:pic xmlns:pic="http://schemas.openxmlformats.org/drawingml/2006/picture">
                   <pic:nvPicPr>
-                    <pic:cNvPr id="4" name="image22.png" descr=""/>
+                    <pic:cNvPr id="9" name="image22.png" descr=""/>
                     <pic:cNvPicPr>
                       <a:picLocks noChangeAspect="1" noChangeArrowheads="1"/>
                     </pic:cNvPicPr>
                   </pic:nvPicPr>
                   <pic:blipFill>
-                    <a:blip r:embed="rId5"/>
+                    <a:blip r:embed="rId11"/>
                     <a:stretch>
                       <a:fillRect/>
                     </a:stretch>
@@ -596,7 +2108,7 @@
           <wp:inline distT="0" distB="0" distL="0" distR="0">
             <wp:extent cx="5943600" cy="939800"/>
             <wp:effectExtent l="0" t="0" r="0" b="0"/>
-            <wp:docPr id="5" name="image12.png" descr=""/>
+            <wp:docPr id="10" name="image12.png" descr=""/>
             <wp:cNvGraphicFramePr>
               <a:graphicFrameLocks xmlns:a="http://schemas.openxmlformats.org/drawingml/2006/main" noChangeAspect="1"/>
             </wp:cNvGraphicFramePr>
@@ -604,13 +2116,13 @@
               <a:graphicData uri="http://schemas.openxmlformats.org/drawingml/2006/picture">
                 <pic:pic xmlns:pic="http://schemas.openxmlformats.org/drawingml/2006/picture">
                   <pic:nvPicPr>
-                    <pic:cNvPr id="5" name="image12.png" descr=""/>
+                    <pic:cNvPr id="10" name="image12.png" descr=""/>
                     <pic:cNvPicPr>
                       <a:picLocks noChangeAspect="1" noChangeArrowheads="1"/>
                     </pic:cNvPicPr>
                   </pic:nvPicPr>
                   <pic:blipFill>
-                    <a:blip r:embed="rId6"/>
+                    <a:blip r:embed="rId12"/>
                     <a:stretch>
                       <a:fillRect/>
                     </a:stretch>
@@ -630,66 +2142,17 @@
           </wp:inline>
         </w:drawing>
       </w:r>
-    </w:p>
-    <w:p>
-      <w:pPr>
-        <w:pStyle w:val="Normal"/>
-        <w:spacing w:before="0" w:after="0"/>
-        <w:jc w:val="center"/>
-        <w:rPr/>
-      </w:pPr>
       <w:r>
         <w:rPr/>
         <w:t>Fig. ADCSRA register</w:t>
       </w:r>
-    </w:p>
-    <w:p>
-      <w:pPr>
-        <w:pStyle w:val="Normal"/>
-        <w:spacing w:before="0" w:after="0"/>
-        <w:jc w:val="left"/>
-        <w:rPr/>
-      </w:pPr>
-      <w:r>
-        <w:rPr/>
-      </w:r>
-    </w:p>
-    <w:p>
-      <w:pPr>
-        <w:pStyle w:val="Normal"/>
-        <w:spacing w:before="0" w:after="0"/>
-        <w:jc w:val="left"/>
-        <w:rPr/>
-      </w:pPr>
-      <w:r>
-        <w:rPr/>
-      </w:r>
-    </w:p>
-    <w:p>
-      <w:pPr>
-        <w:pStyle w:val="Normal"/>
-        <w:spacing w:before="0" w:after="0"/>
-        <w:jc w:val="left"/>
-        <w:rPr/>
-      </w:pPr>
-      <w:r>
-        <w:rPr/>
-      </w:r>
-    </w:p>
-    <w:p>
-      <w:pPr>
-        <w:pStyle w:val="Normal"/>
-        <w:spacing w:before="0" w:after="0"/>
-        <w:jc w:val="center"/>
-        <w:rPr/>
-      </w:pPr>
       <w:r>
         <w:rPr/>
         <w:drawing>
           <wp:inline distT="0" distB="0" distL="0" distR="0">
             <wp:extent cx="5943600" cy="1689100"/>
             <wp:effectExtent l="0" t="0" r="0" b="0"/>
-            <wp:docPr id="6" name="image17.png" descr=""/>
+            <wp:docPr id="11" name="image17.png" descr=""/>
             <wp:cNvGraphicFramePr>
               <a:graphicFrameLocks xmlns:a="http://schemas.openxmlformats.org/drawingml/2006/main" noChangeAspect="1"/>
             </wp:cNvGraphicFramePr>
@@ -697,13 +2160,13 @@
               <a:graphicData uri="http://schemas.openxmlformats.org/drawingml/2006/picture">
                 <pic:pic xmlns:pic="http://schemas.openxmlformats.org/drawingml/2006/picture">
                   <pic:nvPicPr>
-                    <pic:cNvPr id="6" name="image17.png" descr=""/>
+                    <pic:cNvPr id="11" name="image17.png" descr=""/>
                     <pic:cNvPicPr>
                       <a:picLocks noChangeAspect="1" noChangeArrowheads="1"/>
                     </pic:cNvPicPr>
                   </pic:nvPicPr>
                   <pic:blipFill>
-                    <a:blip r:embed="rId7"/>
+                    <a:blip r:embed="rId13"/>
                     <a:stretch>
                       <a:fillRect/>
                     </a:stretch>
@@ -723,14 +2186,6 @@
           </wp:inline>
         </w:drawing>
       </w:r>
-    </w:p>
-    <w:p>
-      <w:pPr>
-        <w:pStyle w:val="Normal"/>
-        <w:spacing w:before="0" w:after="0"/>
-        <w:jc w:val="center"/>
-        <w:rPr/>
-      </w:pPr>
       <w:r>
         <w:rPr/>
         <w:t>Fig. ADLAR’s value and the ADC result state</w:t>
@@ -740,22 +2195,22 @@
       <w:pPr>
         <w:pStyle w:val="Normal"/>
         <w:spacing w:before="0" w:after="0"/>
-        <w:jc w:val="center"/>
-        <w:rPr/>
-      </w:pPr>
-      <w:r>
-        <w:rPr/>
-      </w:r>
-    </w:p>
-    <w:p>
-      <w:pPr>
-        <w:pStyle w:val="Normal"/>
-        <w:spacing w:before="0" w:after="0"/>
         <w:jc w:val="left"/>
         <w:rPr/>
       </w:pPr>
       <w:r>
         <w:rPr/>
+      </w:r>
+    </w:p>
+    <w:p>
+      <w:pPr>
+        <w:pStyle w:val="Normal"/>
+        <w:spacing w:before="0" w:after="0"/>
+        <w:jc w:val="left"/>
+        <w:rPr/>
+      </w:pPr>
+      <w:r>
+        <w:rPr/>
         <w:t>In ADMUX, we select the reference voltage type in the 7th and 6th  bit, we’ll need to put 01 in those two as we’re using the fixed 5V reference. The ADLAR defines how the result will be adjusted in the result registers: ADCH and ADCL. If ADLAR=1, ADCH holds the upper 8 bits and ADCL holds the lower 2 bits, we need to do bit-masking to extract the result. If ADLAR=0, the vice-versa happens.</w:t>
       </w:r>
     </w:p>
@@ -825,6 +2280,27 @@
       </w:pPr>
       <w:r>
         <w:rPr/>
+        <w:t>After configuration, we need to read the output from ADCL and ADCH, build the input voltage to this, by multiplying it with stepsize (V</w:t>
+      </w:r>
+      <w:r>
+        <w:rPr>
+          <w:vertAlign w:val="subscript"/>
+        </w:rPr>
+        <w:t>REF</w:t>
+      </w:r>
+      <w:r>
+        <w:rPr/>
+        <w:t>/2</w:t>
+      </w:r>
+      <w:r>
+        <w:rPr>
+          <w:vertAlign w:val="superscript"/>
+        </w:rPr>
+        <w:t>10</w:t>
+      </w:r>
+      <w:r>
+        <w:rPr/>
+        <w:t>) .</w:t>
       </w:r>
     </w:p>
     <w:p>
@@ -836,27 +2312,6 @@
       </w:pPr>
       <w:r>
         <w:rPr/>
-        <w:t>After configuration, we need to read the output from ADCL and ADCH, build the input voltage to this, by multiplying it with stepsize (V</w:t>
-      </w:r>
-      <w:r>
-        <w:rPr>
-          <w:vertAlign w:val="subscript"/>
-        </w:rPr>
-        <w:t>REF</w:t>
-      </w:r>
-      <w:r>
-        <w:rPr/>
-        <w:t>/2</w:t>
-      </w:r>
-      <w:r>
-        <w:rPr>
-          <w:vertAlign w:val="superscript"/>
-        </w:rPr>
-        <w:t>10</w:t>
-      </w:r>
-      <w:r>
-        <w:rPr/>
-        <w:t>) .</w:t>
       </w:r>
     </w:p>
     <w:p>
@@ -908,6 +2363,30 @@
           <w:b/>
           <w:u w:val="single"/>
         </w:rPr>
+      </w:pPr>
+      <w:r>
+        <w:rPr/>
+      </w:r>
+    </w:p>
+    <w:p>
+      <w:pPr>
+        <w:pStyle w:val="Normal"/>
+        <w:spacing w:before="0" w:after="0"/>
+        <w:rPr>
+          <w:b/>
+          <w:b/>
+          <w:u w:val="single"/>
+        </w:rPr>
+      </w:pPr>
+      <w:r>
+        <w:rPr/>
+      </w:r>
+    </w:p>
+    <w:p>
+      <w:pPr>
+        <w:pStyle w:val="Normal"/>
+        <w:spacing w:before="0" w:after="0"/>
+        <w:rPr/>
       </w:pPr>
       <w:r>
         <w:rPr>
@@ -961,7 +2440,7 @@
           <wp:inline distT="0" distB="0" distL="0" distR="0">
             <wp:extent cx="4552950" cy="2672080"/>
             <wp:effectExtent l="0" t="0" r="0" b="0"/>
-            <wp:docPr id="7" name="image11.png" descr=""/>
+            <wp:docPr id="12" name="image11.png" descr=""/>
             <wp:cNvGraphicFramePr>
               <a:graphicFrameLocks xmlns:a="http://schemas.openxmlformats.org/drawingml/2006/main" noChangeAspect="1"/>
             </wp:cNvGraphicFramePr>
@@ -969,13 +2448,13 @@
               <a:graphicData uri="http://schemas.openxmlformats.org/drawingml/2006/picture">
                 <pic:pic xmlns:pic="http://schemas.openxmlformats.org/drawingml/2006/picture">
                   <pic:nvPicPr>
-                    <pic:cNvPr id="7" name="image11.png" descr=""/>
+                    <pic:cNvPr id="12" name="image11.png" descr=""/>
                     <pic:cNvPicPr>
                       <a:picLocks noChangeAspect="1" noChangeArrowheads="1"/>
                     </pic:cNvPicPr>
                   </pic:nvPicPr>
                   <pic:blipFill>
-                    <a:blip r:embed="rId8"/>
+                    <a:blip r:embed="rId14"/>
                     <a:stretch>
                       <a:fillRect/>
                     </a:stretch>
@@ -1062,7 +2541,7 @@
           <wp:inline distT="0" distB="0" distL="0" distR="0">
             <wp:extent cx="5943600" cy="2319655"/>
             <wp:effectExtent l="0" t="0" r="0" b="0"/>
-            <wp:docPr id="8" name="image16.gif" descr=""/>
+            <wp:docPr id="13" name="image16.gif" descr=""/>
             <wp:cNvGraphicFramePr>
               <a:graphicFrameLocks xmlns:a="http://schemas.openxmlformats.org/drawingml/2006/main" noChangeAspect="1"/>
             </wp:cNvGraphicFramePr>
@@ -1070,13 +2549,13 @@
               <a:graphicData uri="http://schemas.openxmlformats.org/drawingml/2006/picture">
                 <pic:pic xmlns:pic="http://schemas.openxmlformats.org/drawingml/2006/picture">
                   <pic:nvPicPr>
-                    <pic:cNvPr id="8" name="image16.gif" descr=""/>
+                    <pic:cNvPr id="13" name="image16.gif" descr=""/>
                     <pic:cNvPicPr>
                       <a:picLocks noChangeAspect="1" noChangeArrowheads="1"/>
                     </pic:cNvPicPr>
                   </pic:nvPicPr>
                   <pic:blipFill>
-                    <a:blip r:embed="rId9"/>
+                    <a:blip r:embed="rId15"/>
                     <a:stretch>
                       <a:fillRect/>
                     </a:stretch>
@@ -1275,7 +2754,7 @@
       <w:pPr>
         <w:pStyle w:val="Normal"/>
         <w:spacing w:before="0" w:after="0"/>
-        <w:jc w:val="center"/>
+        <w:jc w:val="left"/>
         <w:rPr/>
       </w:pPr>
       <w:r>
@@ -1284,7 +2763,7 @@
           <wp:inline distT="0" distB="0" distL="0" distR="0">
             <wp:extent cx="5943600" cy="904875"/>
             <wp:effectExtent l="0" t="0" r="0" b="0"/>
-            <wp:docPr id="9" name="image13.gif" descr=""/>
+            <wp:docPr id="14" name="image13.gif" descr=""/>
             <wp:cNvGraphicFramePr>
               <a:graphicFrameLocks xmlns:a="http://schemas.openxmlformats.org/drawingml/2006/main" noChangeAspect="1"/>
             </wp:cNvGraphicFramePr>
@@ -1292,13 +2771,13 @@
               <a:graphicData uri="http://schemas.openxmlformats.org/drawingml/2006/picture">
                 <pic:pic xmlns:pic="http://schemas.openxmlformats.org/drawingml/2006/picture">
                   <pic:nvPicPr>
-                    <pic:cNvPr id="9" name="image13.gif" descr=""/>
+                    <pic:cNvPr id="14" name="image13.gif" descr=""/>
                     <pic:cNvPicPr>
                       <a:picLocks noChangeAspect="1" noChangeArrowheads="1"/>
                     </pic:cNvPicPr>
                   </pic:nvPicPr>
                   <pic:blipFill>
-                    <a:blip r:embed="rId10"/>
+                    <a:blip r:embed="rId16"/>
                     <a:stretch>
                       <a:fillRect/>
                     </a:stretch>
@@ -1318,17 +2797,18 @@
           </wp:inline>
         </w:drawing>
       </w:r>
-    </w:p>
-    <w:p>
-      <w:pPr>
-        <w:pStyle w:val="Normal"/>
-        <w:spacing w:before="0" w:after="0"/>
-        <w:jc w:val="center"/>
-        <w:rPr/>
-      </w:pPr>
-      <w:r>
-        <w:rPr/>
-        <w:t>Fig. MCUCR register</w:t>
+      <w:r>
+        <w:rPr/>
+        <w:tab/>
+        <w:tab/>
+        <w:tab/>
+        <w:tab/>
+        <w:tab/>
+        <w:t>Fig. MCUCR registe</w:t>
+      </w:r>
+      <w:r>
+        <w:rPr/>
+        <w:t>r</w:t>
       </w:r>
     </w:p>
     <w:p>
@@ -1359,17 +2839,6 @@
         <w:pStyle w:val="Normal"/>
         <w:spacing w:before="0" w:after="0"/>
         <w:jc w:val="left"/>
-        <w:rPr/>
-      </w:pPr>
-      <w:r>
-        <w:rPr/>
-      </w:r>
-    </w:p>
-    <w:p>
-      <w:pPr>
-        <w:pStyle w:val="Normal"/>
-        <w:spacing w:before="0" w:after="0"/>
-        <w:jc w:val="center"/>
         <w:rPr/>
       </w:pPr>
       <w:r>
@@ -1378,7 +2847,7 @@
           <wp:inline distT="0" distB="0" distL="0" distR="0">
             <wp:extent cx="5943600" cy="923925"/>
             <wp:effectExtent l="0" t="0" r="0" b="0"/>
-            <wp:docPr id="10" name="image18.gif" descr=""/>
+            <wp:docPr id="15" name="image18.gif" descr=""/>
             <wp:cNvGraphicFramePr>
               <a:graphicFrameLocks xmlns:a="http://schemas.openxmlformats.org/drawingml/2006/main" noChangeAspect="1"/>
             </wp:cNvGraphicFramePr>
@@ -1386,13 +2855,13 @@
               <a:graphicData uri="http://schemas.openxmlformats.org/drawingml/2006/picture">
                 <pic:pic xmlns:pic="http://schemas.openxmlformats.org/drawingml/2006/picture">
                   <pic:nvPicPr>
-                    <pic:cNvPr id="10" name="image18.gif" descr=""/>
+                    <pic:cNvPr id="15" name="image18.gif" descr=""/>
                     <pic:cNvPicPr>
                       <a:picLocks noChangeAspect="1" noChangeArrowheads="1"/>
                     </pic:cNvPicPr>
                   </pic:nvPicPr>
                   <pic:blipFill>
-                    <a:blip r:embed="rId11"/>
+                    <a:blip r:embed="rId17"/>
                     <a:stretch>
                       <a:fillRect/>
                     </a:stretch>
@@ -1412,16 +2881,13 @@
           </wp:inline>
         </w:drawing>
       </w:r>
-    </w:p>
-    <w:p>
-      <w:pPr>
-        <w:pStyle w:val="Normal"/>
-        <w:spacing w:before="0" w:after="0"/>
-        <w:jc w:val="center"/>
-        <w:rPr/>
-      </w:pPr>
-      <w:r>
-        <w:rPr/>
+      <w:r>
+        <w:rPr/>
+        <w:tab/>
+        <w:tab/>
+        <w:tab/>
+        <w:tab/>
+        <w:tab/>
         <w:t>Fig. GICR register</w:t>
       </w:r>
     </w:p>
@@ -1435,17 +2901,6 @@
       <w:r>
         <w:rPr/>
         <w:t>We need to put 1 in the 6th bit of GICR to let the micro-controller know that we’re using the INT0.</w:t>
-      </w:r>
-    </w:p>
-    <w:p>
-      <w:pPr>
-        <w:pStyle w:val="Normal"/>
-        <w:spacing w:before="0" w:after="0"/>
-        <w:jc w:val="left"/>
-        <w:rPr/>
-      </w:pPr>
-      <w:r>
-        <w:rPr/>
       </w:r>
     </w:p>
     <w:p>
@@ -1461,7 +2916,7 @@
           <wp:inline distT="0" distB="0" distL="0" distR="0">
             <wp:extent cx="5943600" cy="895350"/>
             <wp:effectExtent l="0" t="0" r="0" b="0"/>
-            <wp:docPr id="11" name="image20.gif" descr=""/>
+            <wp:docPr id="16" name="image20.gif" descr=""/>
             <wp:cNvGraphicFramePr>
               <a:graphicFrameLocks xmlns:a="http://schemas.openxmlformats.org/drawingml/2006/main" noChangeAspect="1"/>
             </wp:cNvGraphicFramePr>
@@ -1469,13 +2924,13 @@
               <a:graphicData uri="http://schemas.openxmlformats.org/drawingml/2006/picture">
                 <pic:pic xmlns:pic="http://schemas.openxmlformats.org/drawingml/2006/picture">
                   <pic:nvPicPr>
-                    <pic:cNvPr id="11" name="image20.gif" descr=""/>
+                    <pic:cNvPr id="16" name="image20.gif" descr=""/>
                     <pic:cNvPicPr>
                       <a:picLocks noChangeAspect="1" noChangeArrowheads="1"/>
                     </pic:cNvPicPr>
                   </pic:nvPicPr>
                   <pic:blipFill>
-                    <a:blip r:embed="rId12"/>
+                    <a:blip r:embed="rId18"/>
                     <a:stretch>
                       <a:fillRect/>
                     </a:stretch>
@@ -1583,12 +3038,10 @@
           <w:ilvl w:val="0"/>
           <w:numId w:val="1"/>
         </w:numPr>
-        <w:spacing w:lineRule="auto" w:line="326" w:before="0" w:after="0"/>
+        <w:spacing w:lineRule="auto" w:line="324" w:before="0" w:after="0"/>
         <w:ind w:left="720" w:right="0" w:hanging="360"/>
         <w:contextualSpacing/>
-        <w:rPr>
-          <w:highlight w:val="white"/>
-        </w:rPr>
+        <w:rPr/>
       </w:pPr>
       <w:r>
         <w:rPr>
@@ -1606,12 +3059,10 @@
           <w:ilvl w:val="0"/>
           <w:numId w:val="1"/>
         </w:numPr>
-        <w:spacing w:lineRule="auto" w:line="326" w:before="0" w:after="0"/>
+        <w:spacing w:lineRule="auto" w:line="324" w:before="0" w:after="0"/>
         <w:ind w:left="720" w:right="0" w:hanging="360"/>
         <w:contextualSpacing/>
-        <w:rPr>
-          <w:highlight w:val="white"/>
-        </w:rPr>
+        <w:rPr/>
       </w:pPr>
       <w:r>
         <w:rPr>
@@ -1701,12 +3152,10 @@
           <w:ilvl w:val="0"/>
           <w:numId w:val="1"/>
         </w:numPr>
-        <w:spacing w:lineRule="auto" w:line="326" w:before="0" w:after="0"/>
+        <w:spacing w:lineRule="auto" w:line="324" w:before="0" w:after="0"/>
         <w:ind w:left="720" w:right="0" w:hanging="360"/>
         <w:contextualSpacing/>
-        <w:rPr>
-          <w:highlight w:val="white"/>
-        </w:rPr>
+        <w:rPr/>
       </w:pPr>
       <w:r>
         <w:rPr>
@@ -1812,12 +3261,10 @@
           <w:ilvl w:val="0"/>
           <w:numId w:val="1"/>
         </w:numPr>
-        <w:spacing w:lineRule="auto" w:line="326" w:before="0" w:after="0"/>
+        <w:spacing w:lineRule="auto" w:line="324" w:before="0" w:after="0"/>
         <w:ind w:left="720" w:right="0" w:hanging="360"/>
         <w:contextualSpacing/>
-        <w:rPr>
-          <w:highlight w:val="white"/>
-        </w:rPr>
+        <w:rPr/>
       </w:pPr>
       <w:r>
         <w:rPr>
@@ -1835,12 +3282,10 @@
           <w:ilvl w:val="0"/>
           <w:numId w:val="1"/>
         </w:numPr>
-        <w:spacing w:lineRule="auto" w:line="326" w:before="0" w:after="0"/>
+        <w:spacing w:lineRule="auto" w:line="324" w:before="0" w:after="0"/>
         <w:ind w:left="720" w:right="0" w:hanging="360"/>
         <w:contextualSpacing/>
-        <w:rPr>
-          <w:highlight w:val="white"/>
-        </w:rPr>
+        <w:rPr/>
       </w:pPr>
       <w:r>
         <w:rPr>
@@ -1858,12 +3303,10 @@
           <w:ilvl w:val="0"/>
           <w:numId w:val="1"/>
         </w:numPr>
-        <w:spacing w:lineRule="auto" w:line="326" w:before="0" w:after="0"/>
+        <w:spacing w:lineRule="auto" w:line="324" w:before="0" w:after="0"/>
         <w:ind w:left="720" w:right="0" w:hanging="360"/>
         <w:contextualSpacing/>
-        <w:rPr>
-          <w:highlight w:val="white"/>
-        </w:rPr>
+        <w:rPr/>
       </w:pPr>
       <w:r>
         <w:rPr>
@@ -1881,12 +3324,10 @@
           <w:ilvl w:val="0"/>
           <w:numId w:val="1"/>
         </w:numPr>
-        <w:spacing w:lineRule="auto" w:line="326" w:before="0" w:after="0"/>
+        <w:spacing w:lineRule="auto" w:line="324" w:before="0" w:after="0"/>
         <w:ind w:left="720" w:right="0" w:hanging="360"/>
         <w:contextualSpacing/>
-        <w:rPr>
-          <w:highlight w:val="white"/>
-        </w:rPr>
+        <w:rPr/>
       </w:pPr>
       <w:r>
         <w:rPr>
@@ -1928,12 +3369,10 @@
           <w:ilvl w:val="0"/>
           <w:numId w:val="1"/>
         </w:numPr>
-        <w:spacing w:lineRule="auto" w:line="326" w:before="0" w:after="0"/>
+        <w:spacing w:lineRule="auto" w:line="324" w:before="0" w:after="0"/>
         <w:ind w:left="720" w:right="0" w:hanging="360"/>
         <w:contextualSpacing/>
-        <w:rPr>
-          <w:highlight w:val="white"/>
-        </w:rPr>
+        <w:rPr/>
       </w:pPr>
       <w:r>
         <w:rPr>
@@ -1951,12 +3390,10 @@
           <w:ilvl w:val="0"/>
           <w:numId w:val="1"/>
         </w:numPr>
-        <w:spacing w:lineRule="auto" w:line="326" w:before="0" w:after="0"/>
+        <w:spacing w:lineRule="auto" w:line="324" w:before="0" w:after="0"/>
         <w:ind w:left="720" w:right="0" w:hanging="360"/>
         <w:contextualSpacing/>
-        <w:rPr>
-          <w:highlight w:val="white"/>
-        </w:rPr>
+        <w:rPr/>
       </w:pPr>
       <w:r>
         <w:rPr>
@@ -1974,12 +3411,10 @@
           <w:ilvl w:val="0"/>
           <w:numId w:val="1"/>
         </w:numPr>
-        <w:spacing w:lineRule="auto" w:line="326" w:before="0" w:after="0"/>
+        <w:spacing w:lineRule="auto" w:line="324" w:before="0" w:after="0"/>
         <w:ind w:left="720" w:right="0" w:hanging="360"/>
         <w:contextualSpacing/>
-        <w:rPr>
-          <w:highlight w:val="white"/>
-        </w:rPr>
+        <w:rPr/>
       </w:pPr>
       <w:r>
         <w:rPr>
@@ -2078,12 +3513,10 @@
           <w:ilvl w:val="0"/>
           <w:numId w:val="1"/>
         </w:numPr>
-        <w:spacing w:lineRule="auto" w:line="326" w:before="0" w:after="0"/>
+        <w:spacing w:lineRule="auto" w:line="324" w:before="0" w:after="0"/>
         <w:ind w:left="720" w:right="0" w:hanging="360"/>
         <w:contextualSpacing/>
-        <w:rPr>
-          <w:highlight w:val="white"/>
-        </w:rPr>
+        <w:rPr/>
       </w:pPr>
       <w:r>
         <w:rPr>
@@ -2101,12 +3534,10 @@
           <w:ilvl w:val="0"/>
           <w:numId w:val="1"/>
         </w:numPr>
-        <w:spacing w:lineRule="auto" w:line="326" w:before="0" w:after="0"/>
+        <w:spacing w:lineRule="auto" w:line="324" w:before="0" w:after="0"/>
         <w:ind w:left="720" w:right="0" w:hanging="360"/>
         <w:contextualSpacing/>
-        <w:rPr>
-          <w:highlight w:val="white"/>
-        </w:rPr>
+        <w:rPr/>
       </w:pPr>
       <w:r>
         <w:rPr>
@@ -2165,12 +3596,10 @@
           <w:ilvl w:val="0"/>
           <w:numId w:val="1"/>
         </w:numPr>
-        <w:spacing w:lineRule="auto" w:line="326" w:before="0" w:after="0"/>
+        <w:spacing w:lineRule="auto" w:line="324" w:before="0" w:after="0"/>
         <w:ind w:left="720" w:right="0" w:hanging="360"/>
         <w:contextualSpacing/>
-        <w:rPr>
-          <w:highlight w:val="white"/>
-        </w:rPr>
+        <w:rPr/>
       </w:pPr>
       <w:r>
         <w:rPr>
@@ -2188,12 +3617,10 @@
           <w:ilvl w:val="0"/>
           <w:numId w:val="1"/>
         </w:numPr>
-        <w:spacing w:lineRule="auto" w:line="326" w:before="0" w:after="0"/>
+        <w:spacing w:lineRule="auto" w:line="324" w:before="0" w:after="0"/>
         <w:ind w:left="720" w:right="0" w:hanging="360"/>
         <w:contextualSpacing/>
-        <w:rPr>
-          <w:highlight w:val="white"/>
-        </w:rPr>
+        <w:rPr/>
       </w:pPr>
       <w:r>
         <w:rPr>
@@ -2300,12 +3727,10 @@
           <w:ilvl w:val="0"/>
           <w:numId w:val="1"/>
         </w:numPr>
-        <w:spacing w:lineRule="auto" w:line="326" w:before="0" w:after="0"/>
+        <w:spacing w:lineRule="auto" w:line="324" w:before="0" w:after="0"/>
         <w:ind w:left="720" w:right="0" w:hanging="360"/>
         <w:contextualSpacing/>
-        <w:rPr>
-          <w:highlight w:val="white"/>
-        </w:rPr>
+        <w:rPr/>
       </w:pPr>
       <w:r>
         <w:rPr>
@@ -2323,12 +3748,10 @@
           <w:ilvl w:val="0"/>
           <w:numId w:val="1"/>
         </w:numPr>
-        <w:spacing w:lineRule="auto" w:line="326" w:before="0" w:after="0"/>
+        <w:spacing w:lineRule="auto" w:line="324" w:before="0" w:after="0"/>
         <w:ind w:left="720" w:right="0" w:hanging="360"/>
         <w:contextualSpacing/>
-        <w:rPr>
-          <w:highlight w:val="white"/>
-        </w:rPr>
+        <w:rPr/>
       </w:pPr>
       <w:r>
         <w:rPr>
@@ -2410,12 +3833,10 @@
           <w:ilvl w:val="0"/>
           <w:numId w:val="1"/>
         </w:numPr>
-        <w:spacing w:lineRule="auto" w:line="326" w:before="0" w:after="0"/>
+        <w:spacing w:lineRule="auto" w:line="324" w:before="0" w:after="0"/>
         <w:ind w:left="720" w:right="0" w:hanging="360"/>
         <w:contextualSpacing/>
-        <w:rPr>
-          <w:highlight w:val="white"/>
-        </w:rPr>
+        <w:rPr/>
       </w:pPr>
       <w:r>
         <w:rPr>
@@ -2433,12 +3854,10 @@
           <w:ilvl w:val="0"/>
           <w:numId w:val="1"/>
         </w:numPr>
-        <w:spacing w:lineRule="auto" w:line="326" w:before="0" w:after="0"/>
+        <w:spacing w:lineRule="auto" w:line="324" w:before="0" w:after="0"/>
         <w:ind w:left="720" w:right="0" w:hanging="360"/>
         <w:contextualSpacing/>
-        <w:rPr>
-          <w:highlight w:val="white"/>
-        </w:rPr>
+        <w:rPr/>
       </w:pPr>
       <w:r>
         <w:rPr>
@@ -2456,12 +3875,10 @@
           <w:ilvl w:val="0"/>
           <w:numId w:val="1"/>
         </w:numPr>
-        <w:spacing w:lineRule="auto" w:line="326" w:before="0" w:after="0"/>
+        <w:spacing w:lineRule="auto" w:line="324" w:before="0" w:after="0"/>
         <w:ind w:left="720" w:right="0" w:hanging="360"/>
         <w:contextualSpacing/>
-        <w:rPr>
-          <w:highlight w:val="white"/>
-        </w:rPr>
+        <w:rPr/>
       </w:pPr>
       <w:r>
         <w:rPr>
@@ -2479,12 +3896,10 @@
           <w:ilvl w:val="0"/>
           <w:numId w:val="1"/>
         </w:numPr>
-        <w:spacing w:lineRule="auto" w:line="326" w:before="0" w:after="0"/>
+        <w:spacing w:lineRule="auto" w:line="324" w:before="0" w:after="0"/>
         <w:ind w:left="720" w:right="0" w:hanging="360"/>
         <w:contextualSpacing/>
-        <w:rPr>
-          <w:highlight w:val="white"/>
-        </w:rPr>
+        <w:rPr/>
       </w:pPr>
       <w:r>
         <w:rPr>
@@ -2526,12 +3941,10 @@
           <w:ilvl w:val="0"/>
           <w:numId w:val="1"/>
         </w:numPr>
-        <w:spacing w:lineRule="auto" w:line="326" w:before="0" w:after="0"/>
+        <w:spacing w:lineRule="auto" w:line="324" w:before="0" w:after="0"/>
         <w:ind w:left="720" w:right="0" w:hanging="360"/>
         <w:contextualSpacing/>
-        <w:rPr>
-          <w:highlight w:val="white"/>
-        </w:rPr>
+        <w:rPr/>
       </w:pPr>
       <w:r>
         <w:rPr>
@@ -2549,12 +3962,10 @@
           <w:ilvl w:val="0"/>
           <w:numId w:val="1"/>
         </w:numPr>
-        <w:spacing w:lineRule="auto" w:line="326" w:before="0" w:after="0"/>
+        <w:spacing w:lineRule="auto" w:line="324" w:before="0" w:after="0"/>
         <w:ind w:left="720" w:right="0" w:hanging="360"/>
         <w:contextualSpacing/>
-        <w:rPr>
-          <w:highlight w:val="white"/>
-        </w:rPr>
+        <w:rPr/>
       </w:pPr>
       <w:r>
         <w:rPr>
@@ -2628,12 +4039,10 @@
           <w:ilvl w:val="0"/>
           <w:numId w:val="1"/>
         </w:numPr>
-        <w:spacing w:lineRule="auto" w:line="326" w:before="0" w:after="0"/>
+        <w:spacing w:lineRule="auto" w:line="324" w:before="0" w:after="0"/>
         <w:ind w:left="720" w:right="0" w:hanging="360"/>
         <w:contextualSpacing/>
-        <w:rPr>
-          <w:highlight w:val="white"/>
-        </w:rPr>
+        <w:rPr/>
       </w:pPr>
       <w:r>
         <w:rPr>
@@ -2659,12 +4068,10 @@
           <w:ilvl w:val="0"/>
           <w:numId w:val="1"/>
         </w:numPr>
-        <w:spacing w:lineRule="auto" w:line="326" w:before="0" w:after="0"/>
+        <w:spacing w:lineRule="auto" w:line="324" w:before="0" w:after="0"/>
         <w:ind w:left="720" w:right="0" w:hanging="360"/>
         <w:contextualSpacing/>
-        <w:rPr>
-          <w:highlight w:val="white"/>
-        </w:rPr>
+        <w:rPr/>
       </w:pPr>
       <w:r>
         <w:rPr>
@@ -2730,12 +4137,10 @@
           <w:ilvl w:val="0"/>
           <w:numId w:val="1"/>
         </w:numPr>
-        <w:spacing w:lineRule="auto" w:line="326" w:before="0" w:after="0"/>
+        <w:spacing w:lineRule="auto" w:line="324" w:before="0" w:after="0"/>
         <w:ind w:left="720" w:right="0" w:hanging="360"/>
         <w:contextualSpacing/>
-        <w:rPr>
-          <w:highlight w:val="white"/>
-        </w:rPr>
+        <w:rPr/>
       </w:pPr>
       <w:r>
         <w:rPr>
@@ -2793,12 +4198,10 @@
           <w:ilvl w:val="0"/>
           <w:numId w:val="1"/>
         </w:numPr>
-        <w:spacing w:lineRule="auto" w:line="326" w:before="0" w:after="0"/>
+        <w:spacing w:lineRule="auto" w:line="324" w:before="0" w:after="0"/>
         <w:ind w:left="720" w:right="0" w:hanging="360"/>
         <w:contextualSpacing/>
-        <w:rPr>
-          <w:highlight w:val="white"/>
-        </w:rPr>
+        <w:rPr/>
       </w:pPr>
       <w:r>
         <w:rPr>
@@ -2864,12 +4267,10 @@
           <w:ilvl w:val="0"/>
           <w:numId w:val="1"/>
         </w:numPr>
-        <w:spacing w:lineRule="auto" w:line="326" w:before="0" w:after="0"/>
+        <w:spacing w:lineRule="auto" w:line="324" w:before="0" w:after="0"/>
         <w:ind w:left="720" w:right="0" w:hanging="360"/>
         <w:contextualSpacing/>
-        <w:rPr>
-          <w:highlight w:val="white"/>
-        </w:rPr>
+        <w:rPr/>
       </w:pPr>
       <w:r>
         <w:rPr>
@@ -2935,12 +4336,10 @@
           <w:ilvl w:val="0"/>
           <w:numId w:val="1"/>
         </w:numPr>
-        <w:spacing w:lineRule="auto" w:line="326" w:before="0" w:after="0"/>
+        <w:spacing w:lineRule="auto" w:line="324" w:before="0" w:after="0"/>
         <w:ind w:left="720" w:right="0" w:hanging="360"/>
         <w:contextualSpacing/>
-        <w:rPr>
-          <w:highlight w:val="white"/>
-        </w:rPr>
+        <w:rPr/>
       </w:pPr>
       <w:r>
         <w:rPr>
@@ -2966,12 +4365,10 @@
           <w:ilvl w:val="0"/>
           <w:numId w:val="1"/>
         </w:numPr>
-        <w:spacing w:lineRule="auto" w:line="326" w:before="0" w:after="0"/>
+        <w:spacing w:lineRule="auto" w:line="324" w:before="0" w:after="0"/>
         <w:ind w:left="720" w:right="0" w:hanging="360"/>
         <w:contextualSpacing/>
-        <w:rPr>
-          <w:highlight w:val="white"/>
-        </w:rPr>
+        <w:rPr/>
       </w:pPr>
       <w:r>
         <w:rPr>
@@ -3045,12 +4442,10 @@
           <w:ilvl w:val="0"/>
           <w:numId w:val="1"/>
         </w:numPr>
-        <w:spacing w:lineRule="auto" w:line="326" w:before="0" w:after="0"/>
+        <w:spacing w:lineRule="auto" w:line="324" w:before="0" w:after="0"/>
         <w:ind w:left="720" w:right="0" w:hanging="360"/>
         <w:contextualSpacing/>
-        <w:rPr>
-          <w:highlight w:val="white"/>
-        </w:rPr>
+        <w:rPr/>
       </w:pPr>
       <w:r>
         <w:rPr>
@@ -3076,12 +4471,10 @@
           <w:ilvl w:val="0"/>
           <w:numId w:val="1"/>
         </w:numPr>
-        <w:spacing w:lineRule="auto" w:line="326" w:before="0" w:after="0"/>
+        <w:spacing w:lineRule="auto" w:line="324" w:before="0" w:after="0"/>
         <w:ind w:left="720" w:right="0" w:hanging="360"/>
         <w:contextualSpacing/>
-        <w:rPr>
-          <w:highlight w:val="white"/>
-        </w:rPr>
+        <w:rPr/>
       </w:pPr>
       <w:r>
         <w:rPr>
@@ -3187,12 +4580,10 @@
           <w:ilvl w:val="0"/>
           <w:numId w:val="1"/>
         </w:numPr>
-        <w:spacing w:lineRule="auto" w:line="326" w:before="0" w:after="0"/>
+        <w:spacing w:lineRule="auto" w:line="324" w:before="0" w:after="0"/>
         <w:ind w:left="720" w:right="0" w:hanging="360"/>
         <w:contextualSpacing/>
-        <w:rPr>
-          <w:highlight w:val="white"/>
-        </w:rPr>
+        <w:rPr/>
       </w:pPr>
       <w:r>
         <w:rPr>
@@ -3260,12 +4651,10 @@
           <w:ilvl w:val="0"/>
           <w:numId w:val="1"/>
         </w:numPr>
-        <w:spacing w:lineRule="auto" w:line="326" w:before="0" w:after="0"/>
+        <w:spacing w:lineRule="auto" w:line="324" w:before="0" w:after="0"/>
         <w:ind w:left="720" w:right="0" w:hanging="360"/>
         <w:contextualSpacing/>
-        <w:rPr>
-          <w:highlight w:val="white"/>
-        </w:rPr>
+        <w:rPr/>
       </w:pPr>
       <w:r>
         <w:rPr>
@@ -3286,12 +4675,21 @@
     </w:p>
     <w:p>
       <w:pPr>
+        <w:sectPr>
+          <w:type w:val="nextPage"/>
+          <w:pgSz w:w="12240" w:h="15840"/>
+          <w:pgMar w:left="1440" w:right="1440" w:header="0" w:top="1440" w:footer="0" w:bottom="1440" w:gutter="0"/>
+          <w:pgNumType w:start="1" w:fmt="decimal"/>
+          <w:formProt w:val="false"/>
+          <w:textDirection w:val="lrTb"/>
+          <w:docGrid w:type="default" w:linePitch="240" w:charSpace="4294965247"/>
+        </w:sectPr>
         <w:pStyle w:val="Normal"/>
         <w:numPr>
           <w:ilvl w:val="0"/>
           <w:numId w:val="1"/>
         </w:numPr>
-        <w:spacing w:lineRule="auto" w:line="326" w:before="0" w:after="0"/>
+        <w:spacing w:lineRule="auto" w:line="324" w:before="0" w:after="0"/>
         <w:ind w:left="720" w:right="0" w:hanging="360"/>
         <w:contextualSpacing/>
         <w:rPr/>
@@ -3303,13 +4701,968 @@
           <w:shd w:fill="F8F8F8" w:val="clear"/>
         </w:rPr>
         <w:t>}</w:t>
+      </w:r>
+    </w:p>
+    <w:p>
+      <w:pPr>
+        <w:pStyle w:val="Normal"/>
+        <w:rPr/>
+      </w:pPr>
+      <w:r>
+        <w:rPr>
+          <w:b/>
+          <w:bCs/>
+          <w:u w:val="single"/>
+        </w:rPr>
+        <w:t>Working Principle of Dot Matrix Module</w:t>
+      </w:r>
+      <w:r>
+        <w:rPr>
+          <w:b/>
+          <w:bCs/>
+        </w:rPr>
+        <w:t>:</w:t>
+      </w:r>
+    </w:p>
+    <w:p>
+      <w:pPr>
+        <w:pStyle w:val="Normal"/>
+        <w:rPr>
+          <w:b/>
+          <w:b/>
+          <w:bCs/>
+        </w:rPr>
+      </w:pPr>
+      <w:r>
+        <w:rPr>
+          <w:b/>
+          <w:bCs/>
+        </w:rPr>
+      </w:r>
+    </w:p>
+    <w:p>
+      <w:pPr>
+        <w:pStyle w:val="Normal"/>
+        <w:rPr>
+          <w:b/>
+          <w:b/>
+          <w:bCs/>
+        </w:rPr>
+      </w:pPr>
+      <w:r>
+        <w:rPr>
+          <w:b/>
+          <w:bCs/>
+        </w:rPr>
+      </w:r>
+    </w:p>
+    <w:p>
+      <w:pPr>
+        <w:pStyle w:val="Normal"/>
+        <w:rPr/>
+      </w:pPr>
+      <w:r>
+        <w:rPr/>
+        <w:t>We are using four 8x8 display dot matrix .We want a resolution of 16x16 dot matrix using these four dot matrix . We connected row so that it gives the resolution of 16 row by wiring and 16 column by wiring.</w:t>
+      </w:r>
+    </w:p>
+    <w:p>
+      <w:pPr>
+        <w:pStyle w:val="Normal"/>
+        <w:rPr/>
+      </w:pPr>
+      <w:r>
+        <w:rPr/>
+      </w:r>
+    </w:p>
+    <w:p>
+      <w:pPr>
+        <w:pStyle w:val="Normal"/>
+        <w:rPr/>
+      </w:pPr>
+      <w:r>
+        <w:rPr/>
+        <w:drawing>
+          <wp:anchor behindDoc="0" distT="0" distB="0" distL="0" distR="0" simplePos="0" locked="0" layoutInCell="1" allowOverlap="1" relativeHeight="2">
+            <wp:simplePos x="0" y="0"/>
+            <wp:positionH relativeFrom="column">
+              <wp:posOffset>4311015</wp:posOffset>
+            </wp:positionH>
+            <wp:positionV relativeFrom="paragraph">
+              <wp:posOffset>155575</wp:posOffset>
+            </wp:positionV>
+            <wp:extent cx="1494155" cy="1494155"/>
+            <wp:effectExtent l="0" t="0" r="0" b="0"/>
+            <wp:wrapSquare wrapText="largest"/>
+            <wp:docPr id="17" name="Image1" descr=""/>
+            <wp:cNvGraphicFramePr>
+              <a:graphicFrameLocks xmlns:a="http://schemas.openxmlformats.org/drawingml/2006/main" noChangeAspect="1"/>
+            </wp:cNvGraphicFramePr>
+            <a:graphic xmlns:a="http://schemas.openxmlformats.org/drawingml/2006/main">
+              <a:graphicData uri="http://schemas.openxmlformats.org/drawingml/2006/picture">
+                <pic:pic xmlns:pic="http://schemas.openxmlformats.org/drawingml/2006/picture">
+                  <pic:nvPicPr>
+                    <pic:cNvPr id="17" name="Image1" descr=""/>
+                    <pic:cNvPicPr>
+                      <a:picLocks noChangeAspect="1" noChangeArrowheads="1"/>
+                    </pic:cNvPicPr>
+                  </pic:nvPicPr>
+                  <pic:blipFill>
+                    <a:blip r:embed="rId19"/>
+                    <a:stretch>
+                      <a:fillRect/>
+                    </a:stretch>
+                  </pic:blipFill>
+                  <pic:spPr bwMode="auto">
+                    <a:xfrm>
+                      <a:off x="0" y="0"/>
+                      <a:ext cx="1494155" cy="1494155"/>
+                    </a:xfrm>
+                    <a:prstGeom prst="rect">
+                      <a:avLst/>
+                    </a:prstGeom>
+                  </pic:spPr>
+                </pic:pic>
+              </a:graphicData>
+            </a:graphic>
+          </wp:anchor>
+        </w:drawing>
+      </w:r>
+    </w:p>
+    <w:p>
+      <w:pPr>
+        <w:pStyle w:val="Normal"/>
+        <w:spacing w:lineRule="auto" w:line="324" w:before="0" w:after="0"/>
+        <w:ind w:left="0" w:right="0" w:hanging="0"/>
+        <w:contextualSpacing/>
+        <w:rPr/>
+      </w:pPr>
+      <w:r>
+        <w:rPr>
+          <w:rFonts w:eastAsia="Verdana" w:cs="Verdana" w:ascii="Verdana" w:hAnsi="Verdana"/>
+          <w:color w:val="000000"/>
+          <w:shd w:fill="F8F8F8" w:val="clear"/>
+        </w:rPr>
+        <w:t>Now to connect these 16 rows and 16 columns we need 32 pins. So to reduce number of pins we used a 4 to 16 decoder (74HC154en) .So 16 columns will be connected through the decoder sixteen output pin. 16 pins of rows will be connected to the PORTD and PORTB. Input of the rows will be 5v but input of the column will be 0v to enlighten a specific point. As  we can enlighten only one point at time. So we must have to use multiplexing to show any structure. Multiplexing is the process of showing only one point at a time but so fastly that our eyes can’t differentiate the time interval so we will see this like a complete view. So using multiplexing we can do our task.</w:t>
+      </w:r>
+    </w:p>
+    <w:p>
+      <w:pPr>
+        <w:pStyle w:val="Normal"/>
+        <w:spacing w:lineRule="auto" w:line="324" w:before="0" w:after="0"/>
+        <w:ind w:left="0" w:right="0" w:hanging="0"/>
+        <w:contextualSpacing/>
+        <w:rPr>
+          <w:rFonts w:ascii="Verdana" w:hAnsi="Verdana" w:eastAsia="Verdana" w:cs="Verdana"/>
+          <w:color w:val="000000"/>
+          <w:highlight w:val="white"/>
+        </w:rPr>
+      </w:pPr>
+      <w:r>
+        <w:rPr/>
+      </w:r>
+    </w:p>
+    <w:p>
+      <w:pPr>
+        <w:pStyle w:val="Normal"/>
+        <w:spacing w:lineRule="auto" w:line="324" w:before="0" w:after="0"/>
+        <w:ind w:left="0" w:right="0" w:hanging="0"/>
+        <w:contextualSpacing/>
+        <w:rPr>
+          <w:rFonts w:ascii="Verdana" w:hAnsi="Verdana" w:eastAsia="Verdana" w:cs="Verdana"/>
+          <w:color w:val="000000"/>
+          <w:highlight w:val="white"/>
+        </w:rPr>
+      </w:pPr>
+      <w:r>
+        <w:rPr/>
+      </w:r>
+    </w:p>
+    <w:p>
+      <w:pPr>
+        <w:pStyle w:val="Normal"/>
+        <w:spacing w:lineRule="auto" w:line="324" w:before="0" w:after="0"/>
+        <w:ind w:left="0" w:right="0" w:hanging="0"/>
+        <w:contextualSpacing/>
+        <w:rPr>
+          <w:rFonts w:ascii="Verdana" w:hAnsi="Verdana" w:eastAsia="Verdana" w:cs="Verdana"/>
+          <w:color w:val="000000"/>
+          <w:highlight w:val="white"/>
+        </w:rPr>
+      </w:pPr>
+      <w:r>
+        <w:rPr/>
+      </w:r>
+    </w:p>
+    <w:p>
+      <w:pPr>
+        <w:pStyle w:val="Normal"/>
+        <w:spacing w:lineRule="auto" w:line="324" w:before="0" w:after="0"/>
+        <w:ind w:left="0" w:right="0" w:hanging="0"/>
+        <w:contextualSpacing/>
+        <w:rPr>
+          <w:rFonts w:ascii="Verdana" w:hAnsi="Verdana" w:eastAsia="Verdana" w:cs="Verdana"/>
+          <w:color w:val="000000"/>
+          <w:highlight w:val="white"/>
+        </w:rPr>
+      </w:pPr>
+      <w:r>
+        <w:rPr/>
+      </w:r>
+    </w:p>
+    <w:p>
+      <w:pPr>
+        <w:pStyle w:val="Normal"/>
+        <w:spacing w:lineRule="auto" w:line="324" w:before="0" w:after="0"/>
+        <w:ind w:left="0" w:right="0" w:hanging="0"/>
+        <w:contextualSpacing/>
+        <w:rPr>
+          <w:rFonts w:ascii="Verdana" w:hAnsi="Verdana" w:eastAsia="Verdana" w:cs="Verdana"/>
+          <w:color w:val="000000"/>
+          <w:highlight w:val="white"/>
+        </w:rPr>
+      </w:pPr>
+      <w:r>
+        <w:rPr/>
+      </w:r>
+    </w:p>
+    <w:p>
+      <w:pPr>
+        <w:pStyle w:val="Normal"/>
+        <w:spacing w:lineRule="auto" w:line="324" w:before="0" w:after="0"/>
+        <w:ind w:left="0" w:right="0" w:hanging="0"/>
+        <w:contextualSpacing/>
+        <w:rPr>
+          <w:rFonts w:ascii="Verdana" w:hAnsi="Verdana" w:eastAsia="Verdana" w:cs="Verdana"/>
+          <w:color w:val="000000"/>
+          <w:highlight w:val="white"/>
+        </w:rPr>
+      </w:pPr>
+      <w:r>
+        <w:rPr/>
+      </w:r>
+    </w:p>
+    <w:p>
+      <w:pPr>
+        <w:pStyle w:val="Normal"/>
+        <w:spacing w:lineRule="auto" w:line="324" w:before="0" w:after="0"/>
+        <w:ind w:left="0" w:right="0" w:hanging="0"/>
+        <w:contextualSpacing/>
+        <w:rPr>
+          <w:rFonts w:ascii="Verdana" w:hAnsi="Verdana" w:eastAsia="Verdana" w:cs="Verdana"/>
+          <w:color w:val="000000"/>
+          <w:highlight w:val="white"/>
+        </w:rPr>
+      </w:pPr>
+      <w:r>
+        <w:rPr/>
+      </w:r>
+    </w:p>
+    <w:p>
+      <w:pPr>
+        <w:pStyle w:val="Normal"/>
+        <w:spacing w:lineRule="auto" w:line="324" w:before="0" w:after="0"/>
+        <w:ind w:left="0" w:right="0" w:hanging="0"/>
+        <w:contextualSpacing/>
+        <w:rPr>
+          <w:rFonts w:ascii="Verdana" w:hAnsi="Verdana" w:eastAsia="Verdana" w:cs="Verdana"/>
+          <w:color w:val="000000"/>
+          <w:highlight w:val="white"/>
+        </w:rPr>
+      </w:pPr>
+      <w:r>
+        <w:rPr/>
+      </w:r>
+    </w:p>
+    <w:p>
+      <w:pPr>
+        <w:pStyle w:val="Normal"/>
+        <w:spacing w:lineRule="auto" w:line="324" w:before="0" w:after="0"/>
+        <w:ind w:left="0" w:right="0" w:hanging="0"/>
+        <w:contextualSpacing/>
+        <w:rPr>
+          <w:rFonts w:ascii="Verdana" w:hAnsi="Verdana" w:eastAsia="Verdana" w:cs="Verdana"/>
+          <w:color w:val="000000"/>
+          <w:highlight w:val="white"/>
+        </w:rPr>
+      </w:pPr>
+      <w:r>
+        <w:rPr/>
+      </w:r>
+    </w:p>
+    <w:p>
+      <w:pPr>
+        <w:pStyle w:val="Normal"/>
+        <w:spacing w:lineRule="auto" w:line="324" w:before="0" w:after="0"/>
+        <w:ind w:left="0" w:right="0" w:hanging="0"/>
+        <w:contextualSpacing/>
+        <w:rPr>
+          <w:rFonts w:ascii="Verdana" w:hAnsi="Verdana" w:eastAsia="Verdana" w:cs="Verdana"/>
+          <w:color w:val="000000"/>
+          <w:highlight w:val="white"/>
+        </w:rPr>
+      </w:pPr>
+      <w:r>
+        <w:rPr/>
+      </w:r>
+    </w:p>
+    <w:p>
+      <w:pPr>
+        <w:pStyle w:val="Normal"/>
+        <w:spacing w:lineRule="auto" w:line="324" w:before="0" w:after="0"/>
+        <w:ind w:left="0" w:right="0" w:hanging="0"/>
+        <w:contextualSpacing/>
+        <w:rPr>
+          <w:rFonts w:ascii="Verdana" w:hAnsi="Verdana" w:eastAsia="Verdana" w:cs="Verdana"/>
+          <w:color w:val="000000"/>
+          <w:highlight w:val="white"/>
+        </w:rPr>
+      </w:pPr>
+      <w:r>
+        <w:rPr/>
+      </w:r>
+    </w:p>
+    <w:p>
+      <w:pPr>
+        <w:pStyle w:val="Normal"/>
+        <w:spacing w:lineRule="auto" w:line="324" w:before="0" w:after="0"/>
+        <w:ind w:left="0" w:right="0" w:hanging="0"/>
+        <w:contextualSpacing/>
+        <w:rPr>
+          <w:rFonts w:ascii="Verdana" w:hAnsi="Verdana" w:eastAsia="Verdana" w:cs="Verdana"/>
+          <w:color w:val="000000"/>
+          <w:highlight w:val="white"/>
+        </w:rPr>
+      </w:pPr>
+      <w:r>
+        <w:rPr/>
+      </w:r>
+    </w:p>
+    <w:p>
+      <w:pPr>
+        <w:pStyle w:val="Normal"/>
+        <w:spacing w:lineRule="auto" w:line="324" w:before="0" w:after="0"/>
+        <w:ind w:left="0" w:right="0" w:hanging="0"/>
+        <w:contextualSpacing/>
+        <w:rPr>
+          <w:rFonts w:ascii="Verdana" w:hAnsi="Verdana" w:eastAsia="Verdana" w:cs="Verdana"/>
+          <w:color w:val="000000"/>
+          <w:highlight w:val="white"/>
+        </w:rPr>
+      </w:pPr>
+      <w:r>
+        <w:rPr/>
+      </w:r>
+    </w:p>
+    <w:p>
+      <w:pPr>
+        <w:pStyle w:val="Normal"/>
+        <w:spacing w:lineRule="auto" w:line="324" w:before="0" w:after="0"/>
+        <w:ind w:left="0" w:right="0" w:hanging="0"/>
+        <w:contextualSpacing/>
+        <w:rPr>
+          <w:rFonts w:ascii="Verdana" w:hAnsi="Verdana" w:eastAsia="Verdana" w:cs="Verdana"/>
+          <w:color w:val="000000"/>
+          <w:highlight w:val="white"/>
+        </w:rPr>
+      </w:pPr>
+      <w:r>
+        <w:rPr/>
+      </w:r>
+    </w:p>
+    <w:p>
+      <w:pPr>
+        <w:pStyle w:val="Normal"/>
+        <w:spacing w:lineRule="auto" w:line="324" w:before="0" w:after="0"/>
+        <w:ind w:left="0" w:right="0" w:hanging="0"/>
+        <w:contextualSpacing/>
+        <w:rPr>
+          <w:rFonts w:ascii="Verdana" w:hAnsi="Verdana" w:eastAsia="Verdana" w:cs="Verdana"/>
+          <w:color w:val="000000"/>
+          <w:highlight w:val="white"/>
+        </w:rPr>
+      </w:pPr>
+      <w:r>
+        <w:rPr/>
+      </w:r>
+    </w:p>
+    <w:p>
+      <w:pPr>
+        <w:pStyle w:val="Normal"/>
+        <w:spacing w:lineRule="auto" w:line="324" w:before="0" w:after="0"/>
+        <w:ind w:left="0" w:right="0" w:hanging="0"/>
+        <w:contextualSpacing/>
+        <w:rPr>
+          <w:rFonts w:ascii="Verdana" w:hAnsi="Verdana" w:eastAsia="Verdana" w:cs="Verdana"/>
+          <w:color w:val="000000"/>
+          <w:highlight w:val="white"/>
+        </w:rPr>
+      </w:pPr>
+      <w:r>
+        <w:rPr/>
+      </w:r>
+    </w:p>
+    <w:p>
+      <w:pPr>
+        <w:pStyle w:val="Normal"/>
+        <w:spacing w:lineRule="auto" w:line="324" w:before="0" w:after="0"/>
+        <w:ind w:left="0" w:right="0" w:hanging="0"/>
+        <w:contextualSpacing/>
+        <w:rPr>
+          <w:rFonts w:ascii="Verdana" w:hAnsi="Verdana" w:eastAsia="Verdana" w:cs="Verdana"/>
+          <w:color w:val="000000"/>
+          <w:highlight w:val="white"/>
+        </w:rPr>
+      </w:pPr>
+      <w:r>
+        <w:rPr/>
+      </w:r>
+    </w:p>
+    <w:p>
+      <w:pPr>
+        <w:pStyle w:val="Normal"/>
+        <w:spacing w:lineRule="auto" w:line="324" w:before="0" w:after="0"/>
+        <w:ind w:left="0" w:right="0" w:hanging="0"/>
+        <w:contextualSpacing/>
+        <w:rPr>
+          <w:rFonts w:ascii="Verdana" w:hAnsi="Verdana" w:eastAsia="Verdana" w:cs="Verdana"/>
+          <w:color w:val="000000"/>
+          <w:highlight w:val="white"/>
+        </w:rPr>
+      </w:pPr>
+      <w:r>
+        <w:rPr/>
+      </w:r>
+    </w:p>
+    <w:p>
+      <w:pPr>
+        <w:pStyle w:val="Normal"/>
+        <w:spacing w:lineRule="auto" w:line="324" w:before="0" w:after="0"/>
+        <w:ind w:left="0" w:right="0" w:hanging="0"/>
+        <w:contextualSpacing/>
+        <w:rPr>
+          <w:rFonts w:ascii="Verdana" w:hAnsi="Verdana" w:eastAsia="Verdana" w:cs="Verdana"/>
+          <w:color w:val="000000"/>
+          <w:highlight w:val="white"/>
+        </w:rPr>
+      </w:pPr>
+      <w:r>
+        <w:rPr/>
+      </w:r>
+    </w:p>
+    <w:p>
+      <w:pPr>
+        <w:pStyle w:val="Normal"/>
+        <w:spacing w:lineRule="auto" w:line="324" w:before="0" w:after="0"/>
+        <w:ind w:left="0" w:right="0" w:hanging="0"/>
+        <w:contextualSpacing/>
+        <w:rPr>
+          <w:rFonts w:ascii="Verdana" w:hAnsi="Verdana" w:eastAsia="Verdana" w:cs="Verdana"/>
+          <w:color w:val="000000"/>
+          <w:highlight w:val="white"/>
+        </w:rPr>
+      </w:pPr>
+      <w:r>
+        <w:rPr/>
+      </w:r>
+    </w:p>
+    <w:p>
+      <w:pPr>
+        <w:pStyle w:val="Normal"/>
+        <w:spacing w:lineRule="auto" w:line="324" w:before="0" w:after="0"/>
+        <w:ind w:left="0" w:right="0" w:hanging="0"/>
+        <w:contextualSpacing/>
+        <w:rPr>
+          <w:rFonts w:ascii="Verdana" w:hAnsi="Verdana" w:eastAsia="Verdana" w:cs="Verdana"/>
+          <w:color w:val="000000"/>
+          <w:highlight w:val="white"/>
+        </w:rPr>
+      </w:pPr>
+      <w:r>
+        <w:rPr/>
+      </w:r>
+    </w:p>
+    <w:p>
+      <w:pPr>
+        <w:pStyle w:val="Normal"/>
+        <w:spacing w:lineRule="auto" w:line="324" w:before="0" w:after="0"/>
+        <w:ind w:left="0" w:right="0" w:hanging="0"/>
+        <w:contextualSpacing/>
+        <w:rPr>
+          <w:rFonts w:ascii="Verdana" w:hAnsi="Verdana" w:eastAsia="Verdana" w:cs="Verdana"/>
+          <w:color w:val="000000"/>
+          <w:highlight w:val="white"/>
+        </w:rPr>
+      </w:pPr>
+      <w:r>
+        <w:rPr/>
+      </w:r>
+    </w:p>
+    <w:p>
+      <w:pPr>
+        <w:pStyle w:val="Normal"/>
+        <w:spacing w:lineRule="auto" w:line="324" w:before="0" w:after="0"/>
+        <w:ind w:left="0" w:right="0" w:hanging="0"/>
+        <w:contextualSpacing/>
+        <w:rPr>
+          <w:rFonts w:ascii="Verdana" w:hAnsi="Verdana" w:eastAsia="Verdana" w:cs="Verdana"/>
+          <w:color w:val="000000"/>
+          <w:highlight w:val="white"/>
+        </w:rPr>
+      </w:pPr>
+      <w:r>
+        <w:rPr/>
+      </w:r>
+    </w:p>
+    <w:p>
+      <w:pPr>
+        <w:pStyle w:val="Normal"/>
+        <w:spacing w:lineRule="auto" w:line="324" w:before="0" w:after="0"/>
+        <w:ind w:left="0" w:right="0" w:hanging="0"/>
+        <w:contextualSpacing/>
+        <w:rPr>
+          <w:rFonts w:ascii="Verdana" w:hAnsi="Verdana" w:eastAsia="Verdana" w:cs="Verdana"/>
+          <w:color w:val="000000"/>
+          <w:highlight w:val="white"/>
+        </w:rPr>
+      </w:pPr>
+      <w:r>
+        <w:rPr/>
+      </w:r>
+    </w:p>
+    <w:p>
+      <w:pPr>
+        <w:pStyle w:val="Normal"/>
+        <w:spacing w:lineRule="auto" w:line="324" w:before="0" w:after="0"/>
+        <w:ind w:left="0" w:right="0" w:hanging="0"/>
+        <w:contextualSpacing/>
+        <w:rPr>
+          <w:rFonts w:ascii="Verdana" w:hAnsi="Verdana" w:eastAsia="Verdana" w:cs="Verdana"/>
+          <w:color w:val="000000"/>
+          <w:highlight w:val="white"/>
+        </w:rPr>
+      </w:pPr>
+      <w:r>
+        <w:rPr/>
+      </w:r>
+    </w:p>
+    <w:p>
+      <w:pPr>
+        <w:pStyle w:val="Normal"/>
+        <w:spacing w:lineRule="auto" w:line="324" w:before="0" w:after="0"/>
+        <w:ind w:left="0" w:right="0" w:hanging="0"/>
+        <w:contextualSpacing/>
+        <w:rPr>
+          <w:rFonts w:ascii="Verdana" w:hAnsi="Verdana" w:eastAsia="Verdana" w:cs="Verdana"/>
+          <w:color w:val="000000"/>
+          <w:highlight w:val="white"/>
+        </w:rPr>
+      </w:pPr>
+      <w:r>
+        <w:rPr/>
+      </w:r>
+    </w:p>
+    <w:p>
+      <w:pPr>
+        <w:pStyle w:val="Normal"/>
+        <w:spacing w:lineRule="auto" w:line="324" w:before="0" w:after="0"/>
+        <w:ind w:left="0" w:right="0" w:hanging="0"/>
+        <w:contextualSpacing/>
+        <w:rPr>
+          <w:sz w:val="28"/>
+          <w:szCs w:val="28"/>
+          <w:u w:val="single"/>
+        </w:rPr>
+      </w:pPr>
+      <w:r>
+        <w:rPr>
+          <w:rFonts w:eastAsia="Verdana" w:cs="Verdana" w:ascii="Verdana" w:hAnsi="Verdana"/>
+          <w:color w:val="000000"/>
+          <w:sz w:val="28"/>
+          <w:szCs w:val="28"/>
+          <w:u w:val="single"/>
+          <w:shd w:fill="F8F8F8" w:val="clear"/>
+        </w:rPr>
+        <w:t>Problems and challenges we faced and how we overcame it:</w:t>
+      </w:r>
+    </w:p>
+    <w:p>
+      <w:pPr>
+        <w:pStyle w:val="Normal"/>
+        <w:spacing w:lineRule="auto" w:line="324" w:before="0" w:after="0"/>
+        <w:ind w:left="0" w:right="0" w:hanging="0"/>
+        <w:contextualSpacing/>
+        <w:rPr>
+          <w:rFonts w:ascii="Verdana" w:hAnsi="Verdana" w:eastAsia="Verdana" w:cs="Verdana"/>
+          <w:color w:val="000000"/>
+          <w:highlight w:val="white"/>
+          <w:u w:val="none"/>
+        </w:rPr>
+      </w:pPr>
+      <w:r>
+        <w:rPr>
+          <w:sz w:val="28"/>
+          <w:szCs w:val="28"/>
+          <w:u w:val="single"/>
+        </w:rPr>
+      </w:r>
+    </w:p>
+    <w:p>
+      <w:pPr>
+        <w:pStyle w:val="Normal"/>
+        <w:spacing w:lineRule="auto" w:line="324" w:before="0" w:after="0"/>
+        <w:ind w:left="0" w:right="0" w:hanging="0"/>
+        <w:contextualSpacing/>
+        <w:rPr>
+          <w:sz w:val="28"/>
+          <w:szCs w:val="28"/>
+          <w:u w:val="single"/>
+        </w:rPr>
+      </w:pPr>
+      <w:r>
+        <w:rPr>
+          <w:rFonts w:eastAsia="Verdana" w:cs="Verdana" w:ascii="Verdana" w:hAnsi="Verdana"/>
+          <w:color w:val="000000"/>
+          <w:sz w:val="28"/>
+          <w:szCs w:val="28"/>
+          <w:u w:val="none"/>
+          <w:shd w:fill="F8F8F8" w:val="clear"/>
+        </w:rPr>
+        <w:t>1. We needed to interface four 8x8 LED dot matrix for our project. One Bi-color LED matrix usually takes 24 pins of the micro-controller out of the 32 available pins. In this way, we can never interface 4 8x8 Bi-color LED matrix with only 1 micro-controller.  So, we used decoders to lessen the number of pins needed. We needed 2 decoders to interface 4 Bi-color LED matrix and it took in total 20 pins of the micro-controller.</w:t>
+      </w:r>
+    </w:p>
+    <w:p>
+      <w:pPr>
+        <w:pStyle w:val="Normal"/>
+        <w:spacing w:lineRule="auto" w:line="324" w:before="0" w:after="0"/>
+        <w:ind w:left="0" w:right="0" w:hanging="0"/>
+        <w:contextualSpacing/>
+        <w:rPr>
+          <w:rFonts w:ascii="Verdana" w:hAnsi="Verdana" w:eastAsia="Verdana" w:cs="Verdana"/>
+          <w:color w:val="000000"/>
+          <w:highlight w:val="white"/>
+          <w:u w:val="none"/>
+        </w:rPr>
+      </w:pPr>
+      <w:r>
+        <w:rPr>
+          <w:sz w:val="28"/>
+          <w:szCs w:val="28"/>
+          <w:u w:val="single"/>
+        </w:rPr>
+      </w:r>
+    </w:p>
+    <w:p>
+      <w:pPr>
+        <w:pStyle w:val="Normal"/>
+        <w:spacing w:lineRule="auto" w:line="324" w:before="0" w:after="0"/>
+        <w:ind w:left="0" w:right="0" w:hanging="0"/>
+        <w:contextualSpacing/>
+        <w:rPr>
+          <w:sz w:val="28"/>
+          <w:szCs w:val="28"/>
+          <w:u w:val="single"/>
+        </w:rPr>
+      </w:pPr>
+      <w:r>
+        <w:rPr>
+          <w:rFonts w:eastAsia="Verdana" w:cs="Verdana" w:ascii="Verdana" w:hAnsi="Verdana"/>
+          <w:color w:val="000000"/>
+          <w:sz w:val="28"/>
+          <w:szCs w:val="28"/>
+          <w:u w:val="none"/>
+          <w:shd w:fill="F8F8F8" w:val="clear"/>
+        </w:rPr>
+        <w:t xml:space="preserve">2. </w:t>
+      </w:r>
+      <w:r>
+        <w:rPr>
+          <w:rFonts w:eastAsia="Verdana" w:cs="Verdana" w:ascii="Verdana" w:hAnsi="Verdana"/>
+          <w:color w:val="000000"/>
+          <w:sz w:val="28"/>
+          <w:szCs w:val="28"/>
+          <w:u w:val="none"/>
+          <w:shd w:fill="F8F8F8" w:val="clear"/>
+        </w:rPr>
+        <w:t xml:space="preserve">Rendering simple animation – </w:t>
+      </w:r>
+      <w:r>
+        <w:rPr>
+          <w:rFonts w:eastAsia="Verdana" w:cs="Verdana" w:ascii="Verdana" w:hAnsi="Verdana"/>
+          <w:color w:val="000000"/>
+          <w:sz w:val="28"/>
+          <w:szCs w:val="28"/>
+          <w:u w:val="none"/>
+          <w:shd w:fill="F8F8F8" w:val="clear"/>
+        </w:rPr>
+        <w:t>Normally we use one unsigned character for a row of 8 columns so, we needed 2 unsigned characters for a 16 column row. We couldn’t make it work in this way, so we used 16 integers for 16 columns and it worked.</w:t>
+      </w:r>
+    </w:p>
+    <w:p>
+      <w:pPr>
+        <w:pStyle w:val="Normal"/>
+        <w:spacing w:lineRule="auto" w:line="324" w:before="0" w:after="0"/>
+        <w:ind w:left="0" w:right="0" w:hanging="0"/>
+        <w:contextualSpacing/>
+        <w:rPr>
+          <w:rFonts w:ascii="Verdana" w:hAnsi="Verdana" w:eastAsia="Verdana" w:cs="Verdana"/>
+          <w:color w:val="000000"/>
+          <w:highlight w:val="white"/>
+          <w:u w:val="none"/>
+        </w:rPr>
+      </w:pPr>
+      <w:r>
+        <w:rPr>
+          <w:sz w:val="28"/>
+          <w:szCs w:val="28"/>
+          <w:u w:val="single"/>
+        </w:rPr>
+      </w:r>
+    </w:p>
+    <w:p>
+      <w:pPr>
+        <w:pStyle w:val="Normal"/>
+        <w:spacing w:lineRule="auto" w:line="324" w:before="0" w:after="0"/>
+        <w:ind w:left="0" w:right="0" w:hanging="0"/>
+        <w:contextualSpacing/>
+        <w:rPr>
+          <w:sz w:val="28"/>
+          <w:szCs w:val="28"/>
+          <w:u w:val="single"/>
+        </w:rPr>
+      </w:pPr>
+      <w:r>
+        <w:rPr>
+          <w:rFonts w:eastAsia="Verdana" w:cs="Verdana" w:ascii="Verdana" w:hAnsi="Verdana"/>
+          <w:color w:val="000000"/>
+          <w:sz w:val="28"/>
+          <w:szCs w:val="28"/>
+          <w:u w:val="none"/>
+          <w:shd w:fill="F8F8F8" w:val="clear"/>
+        </w:rPr>
+        <w:t>3. Power problem – we have an avr loader that was giving 3V although it was supposed to give 5V, so our code didn’t seem to work. Later we used external 9V battery and a 9V-to-5V converter and the problem resolved.</w:t>
+      </w:r>
+    </w:p>
+    <w:p>
+      <w:pPr>
+        <w:pStyle w:val="Normal"/>
+        <w:spacing w:lineRule="auto" w:line="324" w:before="0" w:after="0"/>
+        <w:ind w:left="0" w:right="0" w:hanging="0"/>
+        <w:contextualSpacing/>
+        <w:rPr>
+          <w:rFonts w:ascii="Verdana" w:hAnsi="Verdana" w:eastAsia="Verdana" w:cs="Verdana"/>
+          <w:color w:val="000000"/>
+          <w:highlight w:val="white"/>
+          <w:u w:val="none"/>
+        </w:rPr>
+      </w:pPr>
+      <w:r>
+        <w:rPr>
+          <w:sz w:val="28"/>
+          <w:szCs w:val="28"/>
+          <w:u w:val="single"/>
+        </w:rPr>
+      </w:r>
+    </w:p>
+    <w:p>
+      <w:pPr>
+        <w:pStyle w:val="Normal"/>
+        <w:spacing w:lineRule="auto" w:line="324" w:before="0" w:after="0"/>
+        <w:ind w:left="0" w:right="0" w:hanging="0"/>
+        <w:contextualSpacing/>
+        <w:rPr>
+          <w:sz w:val="28"/>
+          <w:szCs w:val="28"/>
+          <w:u w:val="single"/>
+        </w:rPr>
+      </w:pPr>
+      <w:r>
+        <w:rPr>
+          <w:rFonts w:eastAsia="Verdana" w:cs="Verdana" w:ascii="Verdana" w:hAnsi="Verdana"/>
+          <w:color w:val="000000"/>
+          <w:sz w:val="28"/>
+          <w:szCs w:val="28"/>
+          <w:u w:val="none"/>
+          <w:shd w:fill="F8F8F8" w:val="clear"/>
+        </w:rPr>
+        <w:t>4. Flex interfacing – while interfacing Flex sensor, using the above mentioned 3V avr loader, it didn’t work, as we didn’t give 5V but was calculating using 5V in the code, this problem was resolved when we used the 9V external battery.</w:t>
+      </w:r>
+    </w:p>
+    <w:p>
+      <w:pPr>
+        <w:pStyle w:val="Normal"/>
+        <w:spacing w:lineRule="auto" w:line="324" w:before="0" w:after="0"/>
+        <w:ind w:left="0" w:right="0" w:hanging="0"/>
+        <w:contextualSpacing/>
+        <w:rPr>
+          <w:sz w:val="28"/>
+          <w:szCs w:val="28"/>
+          <w:u w:val="single"/>
+        </w:rPr>
+      </w:pPr>
+      <w:r>
+        <w:rPr>
+          <w:rFonts w:eastAsia="Verdana" w:cs="Verdana" w:ascii="Verdana" w:hAnsi="Verdana"/>
+          <w:color w:val="000000"/>
+          <w:sz w:val="28"/>
+          <w:szCs w:val="28"/>
+          <w:u w:val="none"/>
+          <w:shd w:fill="F8F8F8" w:val="clear"/>
+        </w:rPr>
+        <w:t xml:space="preserve"> </w:t>
+      </w:r>
+    </w:p>
+    <w:p>
+      <w:pPr>
+        <w:pStyle w:val="Normal"/>
+        <w:spacing w:lineRule="auto" w:line="324" w:before="0" w:after="0"/>
+        <w:ind w:left="0" w:right="0" w:hanging="0"/>
+        <w:contextualSpacing/>
+        <w:rPr>
+          <w:sz w:val="28"/>
+          <w:szCs w:val="28"/>
+          <w:u w:val="single"/>
+        </w:rPr>
+      </w:pPr>
+      <w:r>
+        <w:rPr>
+          <w:rFonts w:eastAsia="Verdana" w:cs="Verdana" w:ascii="Verdana" w:hAnsi="Verdana"/>
+          <w:color w:val="000000"/>
+          <w:sz w:val="28"/>
+          <w:szCs w:val="28"/>
+          <w:u w:val="none"/>
+          <w:shd w:fill="F8F8F8" w:val="clear"/>
+        </w:rPr>
+        <w:t>5. Code – while coding we faced some common bugs and fixed them after looking for them for couple of hours.</w:t>
+      </w:r>
+    </w:p>
+    <w:p>
+      <w:pPr>
+        <w:pStyle w:val="Normal"/>
+        <w:spacing w:lineRule="auto" w:line="324" w:before="0" w:after="0"/>
+        <w:ind w:left="0" w:right="0" w:hanging="0"/>
+        <w:contextualSpacing/>
+        <w:rPr>
+          <w:rFonts w:ascii="Verdana" w:hAnsi="Verdana" w:eastAsia="Verdana" w:cs="Verdana"/>
+          <w:color w:val="000000"/>
+          <w:highlight w:val="white"/>
+          <w:u w:val="none"/>
+        </w:rPr>
+      </w:pPr>
+      <w:r>
+        <w:rPr>
+          <w:sz w:val="28"/>
+          <w:szCs w:val="28"/>
+          <w:u w:val="single"/>
+        </w:rPr>
+      </w:r>
+    </w:p>
+    <w:p>
+      <w:pPr>
+        <w:pStyle w:val="Normal"/>
+        <w:spacing w:lineRule="auto" w:line="324" w:before="0" w:after="0"/>
+        <w:ind w:left="0" w:right="0" w:hanging="0"/>
+        <w:contextualSpacing/>
+        <w:rPr>
+          <w:sz w:val="28"/>
+          <w:szCs w:val="28"/>
+          <w:u w:val="single"/>
+        </w:rPr>
+      </w:pPr>
+      <w:r>
+        <w:rPr>
+          <w:rFonts w:eastAsia="Verdana" w:cs="Verdana" w:ascii="Verdana" w:hAnsi="Verdana"/>
+          <w:color w:val="000000"/>
+          <w:sz w:val="28"/>
+          <w:szCs w:val="28"/>
+          <w:u w:val="none"/>
+          <w:shd w:fill="F8F8F8" w:val="clear"/>
+        </w:rPr>
+        <w:t>6. Sonar interfacing – we interfaced sonar sensor rather easily. As we connected it after we had fixed the above mentioned voltage problem, it worked perfectly.</w:t>
+      </w:r>
+    </w:p>
+    <w:p>
+      <w:pPr>
+        <w:pStyle w:val="Normal"/>
+        <w:spacing w:lineRule="auto" w:line="324" w:before="0" w:after="0"/>
+        <w:ind w:left="0" w:right="0" w:hanging="0"/>
+        <w:contextualSpacing/>
+        <w:rPr>
+          <w:rFonts w:ascii="Verdana" w:hAnsi="Verdana" w:eastAsia="Verdana" w:cs="Verdana"/>
+          <w:color w:val="000000"/>
+          <w:highlight w:val="white"/>
+          <w:u w:val="none"/>
+        </w:rPr>
+      </w:pPr>
+      <w:r>
+        <w:rPr>
+          <w:sz w:val="28"/>
+          <w:szCs w:val="28"/>
+          <w:u w:val="single"/>
+        </w:rPr>
+      </w:r>
+    </w:p>
+    <w:p>
+      <w:pPr>
+        <w:pStyle w:val="Normal"/>
+        <w:spacing w:lineRule="auto" w:line="324" w:before="0" w:after="0"/>
+        <w:ind w:left="0" w:right="0" w:hanging="0"/>
+        <w:contextualSpacing/>
+        <w:rPr>
+          <w:sz w:val="28"/>
+          <w:szCs w:val="28"/>
+          <w:u w:val="single"/>
+        </w:rPr>
+      </w:pPr>
+      <w:r>
+        <w:rPr>
+          <w:rFonts w:eastAsia="Verdana" w:cs="Verdana" w:ascii="Verdana" w:hAnsi="Verdana"/>
+          <w:color w:val="000000"/>
+          <w:sz w:val="28"/>
+          <w:szCs w:val="28"/>
+          <w:u w:val="none"/>
+          <w:shd w:fill="F8F8F8" w:val="clear"/>
+        </w:rPr>
+        <w:t xml:space="preserve">7. Bi-color interfacing – to make the project easier, we initially used single color build the whole project. After the whole project was working as it should, we interfaced the other one, but as the wires got too much tangled, it needed some time. </w:t>
+      </w:r>
+      <w:r>
+        <w:rPr>
+          <w:rFonts w:eastAsia="Verdana" w:cs="Verdana" w:ascii="Verdana" w:hAnsi="Verdana"/>
+          <w:color w:val="000000"/>
+          <w:sz w:val="28"/>
+          <w:szCs w:val="28"/>
+          <w:u w:val="none"/>
+          <w:shd w:fill="F8F8F8" w:val="clear"/>
+        </w:rPr>
+        <w:t>The code part was rather cleaner and needed less time than we anticipated.</w:t>
+      </w:r>
+    </w:p>
+    <w:p>
+      <w:pPr>
+        <w:pStyle w:val="Normal"/>
+        <w:spacing w:lineRule="auto" w:line="324" w:before="0" w:after="0"/>
+        <w:ind w:left="0" w:right="0" w:hanging="0"/>
+        <w:contextualSpacing/>
+        <w:rPr>
+          <w:rFonts w:ascii="Verdana" w:hAnsi="Verdana" w:eastAsia="Verdana" w:cs="Verdana"/>
+          <w:color w:val="000000"/>
+          <w:highlight w:val="white"/>
+          <w:u w:val="none"/>
+        </w:rPr>
+      </w:pPr>
+      <w:r>
+        <w:rPr>
+          <w:sz w:val="28"/>
+          <w:szCs w:val="28"/>
+          <w:u w:val="single"/>
+        </w:rPr>
       </w:r>
     </w:p>
     <w:sectPr>
       <w:type w:val="nextPage"/>
       <w:pgSz w:w="12240" w:h="15840"/>
       <w:pgMar w:left="1440" w:right="1440" w:header="0" w:top="1440" w:footer="0" w:bottom="1440" w:gutter="0"/>
-      <w:pgNumType w:start="1" w:fmt="decimal"/>
+      <w:pgNumType w:fmt="decimal"/>
       <w:formProt w:val="false"/>
       <w:textDirection w:val="lrTb"/>
       <w:docGrid w:type="default" w:linePitch="240" w:charSpace="4294965247"/>
@@ -3568,7 +5921,6 @@
       <w:rPr>
         <w:rFonts w:ascii="Arial" w:hAnsi="Arial" w:eastAsia="Arial" w:cs="Arial"/>
         <w:color w:val="000000"/>
-        <w:sz w:val="22"/>
         <w:szCs w:val="22"/>
         <w:lang w:val="en-US" w:eastAsia="zh-CN" w:bidi="hi-IN"/>
       </w:rPr>
@@ -3584,6 +5936,7 @@
       <w:keepNext/>
       <w:keepLines w:val="false"/>
       <w:widowControl/>
+      <w:bidi w:val="0"/>
       <w:spacing w:lineRule="auto" w:line="276" w:before="0" w:after="0"/>
       <w:ind w:left="0" w:right="0" w:hanging="0"/>
       <w:jc w:val="left"/>
@@ -3608,105 +5961,137 @@
   </w:style>
   <w:style w:type="paragraph" w:styleId="Heading1">
     <w:name w:val="Heading 1"/>
-    <w:basedOn w:val="Normal1"/>
+    <w:basedOn w:val="Heading"/>
     <w:next w:val="Normal"/>
     <w:qFormat/>
     <w:pPr>
       <w:keepNext/>
       <w:keepLines/>
+      <w:widowControl w:val="false"/>
+      <w:bidi w:val="0"/>
       <w:spacing w:lineRule="auto" w:line="240" w:before="400" w:after="120"/>
       <w:contextualSpacing/>
+      <w:jc w:val="left"/>
     </w:pPr>
     <w:rPr>
+      <w:rFonts w:ascii="Arial" w:hAnsi="Arial" w:eastAsia="Arial" w:cs="Arial"/>
+      <w:color w:val="000000"/>
       <w:sz w:val="40"/>
       <w:szCs w:val="40"/>
+      <w:lang w:val="en-US" w:eastAsia="zh-CN" w:bidi="hi-IN"/>
     </w:rPr>
   </w:style>
   <w:style w:type="paragraph" w:styleId="Heading2">
     <w:name w:val="Heading 2"/>
-    <w:basedOn w:val="Normal1"/>
+    <w:basedOn w:val="Heading"/>
     <w:next w:val="Normal"/>
     <w:qFormat/>
     <w:pPr>
       <w:keepNext/>
       <w:keepLines/>
+      <w:widowControl w:val="false"/>
+      <w:bidi w:val="0"/>
       <w:spacing w:lineRule="auto" w:line="240" w:before="360" w:after="120"/>
       <w:contextualSpacing/>
+      <w:jc w:val="left"/>
     </w:pPr>
     <w:rPr>
+      <w:rFonts w:ascii="Arial" w:hAnsi="Arial" w:eastAsia="Arial" w:cs="Arial"/>
       <w:b w:val="false"/>
+      <w:color w:val="000000"/>
       <w:sz w:val="32"/>
       <w:szCs w:val="32"/>
+      <w:lang w:val="en-US" w:eastAsia="zh-CN" w:bidi="hi-IN"/>
     </w:rPr>
   </w:style>
   <w:style w:type="paragraph" w:styleId="Heading3">
     <w:name w:val="Heading 3"/>
-    <w:basedOn w:val="Normal1"/>
+    <w:basedOn w:val="Heading"/>
     <w:next w:val="Normal"/>
     <w:qFormat/>
     <w:pPr>
       <w:keepNext/>
       <w:keepLines/>
+      <w:widowControl w:val="false"/>
+      <w:bidi w:val="0"/>
       <w:spacing w:lineRule="auto" w:line="240" w:before="320" w:after="80"/>
       <w:contextualSpacing/>
+      <w:jc w:val="left"/>
     </w:pPr>
     <w:rPr>
+      <w:rFonts w:ascii="Arial" w:hAnsi="Arial" w:eastAsia="Arial" w:cs="Arial"/>
       <w:b w:val="false"/>
       <w:color w:val="434343"/>
       <w:sz w:val="28"/>
       <w:szCs w:val="28"/>
+      <w:lang w:val="en-US" w:eastAsia="zh-CN" w:bidi="hi-IN"/>
     </w:rPr>
   </w:style>
   <w:style w:type="paragraph" w:styleId="Heading4">
     <w:name w:val="Heading 4"/>
-    <w:basedOn w:val="Normal1"/>
+    <w:basedOn w:val="Heading"/>
     <w:next w:val="Normal"/>
     <w:qFormat/>
     <w:pPr>
       <w:keepNext/>
       <w:keepLines/>
+      <w:widowControl w:val="false"/>
+      <w:bidi w:val="0"/>
       <w:spacing w:lineRule="auto" w:line="240" w:before="280" w:after="80"/>
       <w:contextualSpacing/>
+      <w:jc w:val="left"/>
     </w:pPr>
     <w:rPr>
+      <w:rFonts w:ascii="Arial" w:hAnsi="Arial" w:eastAsia="Arial" w:cs="Arial"/>
       <w:color w:val="666666"/>
       <w:sz w:val="24"/>
       <w:szCs w:val="24"/>
+      <w:lang w:val="en-US" w:eastAsia="zh-CN" w:bidi="hi-IN"/>
     </w:rPr>
   </w:style>
   <w:style w:type="paragraph" w:styleId="Heading5">
     <w:name w:val="Heading 5"/>
-    <w:basedOn w:val="Normal1"/>
+    <w:basedOn w:val="Heading"/>
     <w:next w:val="Normal"/>
     <w:qFormat/>
     <w:pPr>
       <w:keepNext/>
       <w:keepLines/>
+      <w:widowControl w:val="false"/>
+      <w:bidi w:val="0"/>
       <w:spacing w:lineRule="auto" w:line="240" w:before="240" w:after="80"/>
       <w:contextualSpacing/>
+      <w:jc w:val="left"/>
     </w:pPr>
     <w:rPr>
+      <w:rFonts w:ascii="Arial" w:hAnsi="Arial" w:eastAsia="Arial" w:cs="Arial"/>
       <w:color w:val="666666"/>
       <w:sz w:val="22"/>
       <w:szCs w:val="22"/>
+      <w:lang w:val="en-US" w:eastAsia="zh-CN" w:bidi="hi-IN"/>
     </w:rPr>
   </w:style>
   <w:style w:type="paragraph" w:styleId="Heading6">
     <w:name w:val="Heading 6"/>
-    <w:basedOn w:val="Normal1"/>
+    <w:basedOn w:val="Heading"/>
     <w:next w:val="Normal"/>
     <w:qFormat/>
     <w:pPr>
       <w:keepNext/>
       <w:keepLines/>
+      <w:widowControl w:val="false"/>
+      <w:bidi w:val="0"/>
       <w:spacing w:lineRule="auto" w:line="240" w:before="240" w:after="80"/>
       <w:contextualSpacing/>
+      <w:jc w:val="left"/>
     </w:pPr>
     <w:rPr>
+      <w:rFonts w:ascii="Arial" w:hAnsi="Arial" w:eastAsia="Arial" w:cs="Arial"/>
       <w:i/>
       <w:color w:val="666666"/>
       <w:sz w:val="22"/>
       <w:szCs w:val="22"/>
+      <w:lang w:val="en-US" w:eastAsia="zh-CN" w:bidi="hi-IN"/>
     </w:rPr>
   </w:style>
   <w:style w:type="character" w:styleId="ListLabel1">
@@ -3775,6 +6160,286 @@
       <w:u w:val="none"/>
     </w:rPr>
   </w:style>
+  <w:style w:type="character" w:styleId="ListLabel10">
+    <w:name w:val="ListLabel 10"/>
+    <w:qFormat/>
+    <w:rPr>
+      <w:rFonts w:eastAsia="Verdana" w:cs="Verdana"/>
+      <w:color w:val="000066"/>
+      <w:highlight w:val="white"/>
+      <w:u w:val="none"/>
+    </w:rPr>
+  </w:style>
+  <w:style w:type="character" w:styleId="ListLabel11">
+    <w:name w:val="ListLabel 11"/>
+    <w:qFormat/>
+    <w:rPr>
+      <w:u w:val="none"/>
+    </w:rPr>
+  </w:style>
+  <w:style w:type="character" w:styleId="ListLabel12">
+    <w:name w:val="ListLabel 12"/>
+    <w:qFormat/>
+    <w:rPr>
+      <w:u w:val="none"/>
+    </w:rPr>
+  </w:style>
+  <w:style w:type="character" w:styleId="ListLabel13">
+    <w:name w:val="ListLabel 13"/>
+    <w:qFormat/>
+    <w:rPr>
+      <w:u w:val="none"/>
+    </w:rPr>
+  </w:style>
+  <w:style w:type="character" w:styleId="ListLabel14">
+    <w:name w:val="ListLabel 14"/>
+    <w:qFormat/>
+    <w:rPr>
+      <w:u w:val="none"/>
+    </w:rPr>
+  </w:style>
+  <w:style w:type="character" w:styleId="ListLabel15">
+    <w:name w:val="ListLabel 15"/>
+    <w:qFormat/>
+    <w:rPr>
+      <w:u w:val="none"/>
+    </w:rPr>
+  </w:style>
+  <w:style w:type="character" w:styleId="ListLabel16">
+    <w:name w:val="ListLabel 16"/>
+    <w:qFormat/>
+    <w:rPr>
+      <w:u w:val="none"/>
+    </w:rPr>
+  </w:style>
+  <w:style w:type="character" w:styleId="ListLabel17">
+    <w:name w:val="ListLabel 17"/>
+    <w:qFormat/>
+    <w:rPr>
+      <w:u w:val="none"/>
+    </w:rPr>
+  </w:style>
+  <w:style w:type="character" w:styleId="ListLabel18">
+    <w:name w:val="ListLabel 18"/>
+    <w:qFormat/>
+    <w:rPr>
+      <w:u w:val="none"/>
+    </w:rPr>
+  </w:style>
+  <w:style w:type="character" w:styleId="ListLabel19">
+    <w:name w:val="ListLabel 19"/>
+    <w:qFormat/>
+    <w:rPr>
+      <w:rFonts w:eastAsia="Verdana" w:cs="Verdana"/>
+      <w:color w:val="000066"/>
+      <w:highlight w:val="white"/>
+      <w:u w:val="none"/>
+    </w:rPr>
+  </w:style>
+  <w:style w:type="character" w:styleId="ListLabel20">
+    <w:name w:val="ListLabel 20"/>
+    <w:qFormat/>
+    <w:rPr>
+      <w:u w:val="none"/>
+    </w:rPr>
+  </w:style>
+  <w:style w:type="character" w:styleId="ListLabel21">
+    <w:name w:val="ListLabel 21"/>
+    <w:qFormat/>
+    <w:rPr>
+      <w:u w:val="none"/>
+    </w:rPr>
+  </w:style>
+  <w:style w:type="character" w:styleId="ListLabel22">
+    <w:name w:val="ListLabel 22"/>
+    <w:qFormat/>
+    <w:rPr>
+      <w:u w:val="none"/>
+    </w:rPr>
+  </w:style>
+  <w:style w:type="character" w:styleId="ListLabel23">
+    <w:name w:val="ListLabel 23"/>
+    <w:qFormat/>
+    <w:rPr>
+      <w:u w:val="none"/>
+    </w:rPr>
+  </w:style>
+  <w:style w:type="character" w:styleId="ListLabel24">
+    <w:name w:val="ListLabel 24"/>
+    <w:qFormat/>
+    <w:rPr>
+      <w:u w:val="none"/>
+    </w:rPr>
+  </w:style>
+  <w:style w:type="character" w:styleId="ListLabel25">
+    <w:name w:val="ListLabel 25"/>
+    <w:qFormat/>
+    <w:rPr>
+      <w:u w:val="none"/>
+    </w:rPr>
+  </w:style>
+  <w:style w:type="character" w:styleId="ListLabel26">
+    <w:name w:val="ListLabel 26"/>
+    <w:qFormat/>
+    <w:rPr>
+      <w:u w:val="none"/>
+    </w:rPr>
+  </w:style>
+  <w:style w:type="character" w:styleId="ListLabel27">
+    <w:name w:val="ListLabel 27"/>
+    <w:qFormat/>
+    <w:rPr>
+      <w:u w:val="none"/>
+    </w:rPr>
+  </w:style>
+  <w:style w:type="character" w:styleId="InternetLink">
+    <w:name w:val="Internet Link"/>
+    <w:rPr>
+      <w:color w:val="000080"/>
+      <w:u w:val="single"/>
+      <w:lang w:val="zxx" w:eastAsia="zxx" w:bidi="zxx"/>
+    </w:rPr>
+  </w:style>
+  <w:style w:type="character" w:styleId="VisitedInternetLink">
+    <w:name w:val="Visited Internet Link"/>
+    <w:rPr>
+      <w:color w:val="800000"/>
+      <w:u w:val="single"/>
+      <w:lang w:val="zxx" w:eastAsia="zxx" w:bidi="zxx"/>
+    </w:rPr>
+  </w:style>
+  <w:style w:type="character" w:styleId="ListLabel28">
+    <w:name w:val="ListLabel 28"/>
+    <w:qFormat/>
+    <w:rPr>
+      <w:rFonts w:eastAsia="Verdana" w:cs="Verdana"/>
+      <w:color w:val="000066"/>
+      <w:highlight w:val="white"/>
+      <w:u w:val="none"/>
+    </w:rPr>
+  </w:style>
+  <w:style w:type="character" w:styleId="ListLabel29">
+    <w:name w:val="ListLabel 29"/>
+    <w:qFormat/>
+    <w:rPr>
+      <w:u w:val="none"/>
+    </w:rPr>
+  </w:style>
+  <w:style w:type="character" w:styleId="ListLabel30">
+    <w:name w:val="ListLabel 30"/>
+    <w:qFormat/>
+    <w:rPr>
+      <w:u w:val="none"/>
+    </w:rPr>
+  </w:style>
+  <w:style w:type="character" w:styleId="ListLabel31">
+    <w:name w:val="ListLabel 31"/>
+    <w:qFormat/>
+    <w:rPr>
+      <w:u w:val="none"/>
+    </w:rPr>
+  </w:style>
+  <w:style w:type="character" w:styleId="ListLabel32">
+    <w:name w:val="ListLabel 32"/>
+    <w:qFormat/>
+    <w:rPr>
+      <w:u w:val="none"/>
+    </w:rPr>
+  </w:style>
+  <w:style w:type="character" w:styleId="ListLabel33">
+    <w:name w:val="ListLabel 33"/>
+    <w:qFormat/>
+    <w:rPr>
+      <w:u w:val="none"/>
+    </w:rPr>
+  </w:style>
+  <w:style w:type="character" w:styleId="ListLabel34">
+    <w:name w:val="ListLabel 34"/>
+    <w:qFormat/>
+    <w:rPr>
+      <w:u w:val="none"/>
+    </w:rPr>
+  </w:style>
+  <w:style w:type="character" w:styleId="ListLabel35">
+    <w:name w:val="ListLabel 35"/>
+    <w:qFormat/>
+    <w:rPr>
+      <w:u w:val="none"/>
+    </w:rPr>
+  </w:style>
+  <w:style w:type="character" w:styleId="ListLabel36">
+    <w:name w:val="ListLabel 36"/>
+    <w:qFormat/>
+    <w:rPr>
+      <w:u w:val="none"/>
+    </w:rPr>
+  </w:style>
+  <w:style w:type="character" w:styleId="ListLabel37">
+    <w:name w:val="ListLabel 37"/>
+    <w:qFormat/>
+    <w:rPr>
+      <w:rFonts w:eastAsia="Verdana" w:cs="Verdana"/>
+      <w:color w:val="000066"/>
+      <w:highlight w:val="white"/>
+      <w:u w:val="none"/>
+    </w:rPr>
+  </w:style>
+  <w:style w:type="character" w:styleId="ListLabel38">
+    <w:name w:val="ListLabel 38"/>
+    <w:qFormat/>
+    <w:rPr>
+      <w:u w:val="none"/>
+    </w:rPr>
+  </w:style>
+  <w:style w:type="character" w:styleId="ListLabel39">
+    <w:name w:val="ListLabel 39"/>
+    <w:qFormat/>
+    <w:rPr>
+      <w:u w:val="none"/>
+    </w:rPr>
+  </w:style>
+  <w:style w:type="character" w:styleId="ListLabel40">
+    <w:name w:val="ListLabel 40"/>
+    <w:qFormat/>
+    <w:rPr>
+      <w:u w:val="none"/>
+    </w:rPr>
+  </w:style>
+  <w:style w:type="character" w:styleId="ListLabel41">
+    <w:name w:val="ListLabel 41"/>
+    <w:qFormat/>
+    <w:rPr>
+      <w:u w:val="none"/>
+    </w:rPr>
+  </w:style>
+  <w:style w:type="character" w:styleId="ListLabel42">
+    <w:name w:val="ListLabel 42"/>
+    <w:qFormat/>
+    <w:rPr>
+      <w:u w:val="none"/>
+    </w:rPr>
+  </w:style>
+  <w:style w:type="character" w:styleId="ListLabel43">
+    <w:name w:val="ListLabel 43"/>
+    <w:qFormat/>
+    <w:rPr>
+      <w:u w:val="none"/>
+    </w:rPr>
+  </w:style>
+  <w:style w:type="character" w:styleId="ListLabel44">
+    <w:name w:val="ListLabel 44"/>
+    <w:qFormat/>
+    <w:rPr>
+      <w:u w:val="none"/>
+    </w:rPr>
+  </w:style>
+  <w:style w:type="character" w:styleId="ListLabel45">
+    <w:name w:val="ListLabel 45"/>
+    <w:qFormat/>
+    <w:rPr>
+      <w:u w:val="none"/>
+    </w:rPr>
+  </w:style>
   <w:style w:type="paragraph" w:styleId="Heading">
     <w:name w:val="Heading"/>
     <w:basedOn w:val="Normal"/>
@@ -3833,7 +6498,7 @@
       <w:rFonts w:cs="FreeSans"/>
     </w:rPr>
   </w:style>
-  <w:style w:type="paragraph" w:styleId="Normal1" w:default="1">
+  <w:style w:type="paragraph" w:styleId="LOnormal" w:default="1">
     <w:name w:val="LO-normal"/>
     <w:qFormat/>
     <w:pPr>
@@ -3861,7 +6526,7 @@
   </w:style>
   <w:style w:type="paragraph" w:styleId="Title">
     <w:name w:val="Title"/>
-    <w:basedOn w:val="Normal1"/>
+    <w:basedOn w:val="LOnormal"/>
     <w:next w:val="Normal"/>
     <w:qFormat/>
     <w:pPr>
@@ -3877,7 +6542,7 @@
   </w:style>
   <w:style w:type="paragraph" w:styleId="Subtitle">
     <w:name w:val="Subtitle"/>
-    <w:basedOn w:val="Normal1"/>
+    <w:basedOn w:val="LOnormal"/>
     <w:next w:val="Normal"/>
     <w:qFormat/>
     <w:pPr>

</xml_diff>